<commit_message>
Actualización de Archivo Documentación Técnica
</commit_message>
<xml_diff>
--- a/dashboard_COVID/Proyecto Final- Especificación Técnica.docx
+++ b/dashboard_COVID/Proyecto Final- Especificación Técnica.docx
@@ -160,23 +160,33 @@
           <w:lang w:val="es-GT"/>
         </w:rPr>
       </w:pPr>
-      <w:r>
-        <w:rPr>
-          <w:lang w:val="es-GT"/>
-        </w:rPr>
-        <w:t xml:space="preserve">Alvaro Andres Esquivel </w:t>
-      </w:r>
-      <w:r>
-        <w:rPr>
-          <w:lang w:val="es-GT"/>
-        </w:rPr>
-        <w:t>Gómez</w:t>
-      </w:r>
+      <w:proofErr w:type="spellStart"/>
+      <w:r>
+        <w:rPr>
+          <w:lang w:val="es-GT"/>
+        </w:rPr>
+        <w:t>Alvaro</w:t>
+      </w:r>
+      <w:proofErr w:type="spellEnd"/>
       <w:r>
         <w:rPr>
           <w:lang w:val="es-GT"/>
         </w:rPr>
         <w:t xml:space="preserve"> </w:t>
+      </w:r>
+      <w:proofErr w:type="spellStart"/>
+      <w:r>
+        <w:rPr>
+          <w:lang w:val="es-GT"/>
+        </w:rPr>
+        <w:t>Andres</w:t>
+      </w:r>
+      <w:proofErr w:type="spellEnd"/>
+      <w:r>
+        <w:rPr>
+          <w:lang w:val="es-GT"/>
+        </w:rPr>
+        <w:t xml:space="preserve"> Esquivel Gómez </w:t>
       </w:r>
       <w:r>
         <w:rPr>
@@ -350,7 +360,21 @@
         <w:rPr>
           <w:lang w:val="es-GT"/>
         </w:rPr>
-        <w:t>Se detallará la estructura completa de la solución subida en el repositorio de github, solo se dará una breve explicación del contenido de cada folder, además de remarcar las funciones de algunos archivos en específico.</w:t>
+        <w:t xml:space="preserve">Se detallará la estructura completa de la solución subida en el repositorio de </w:t>
+      </w:r>
+      <w:proofErr w:type="spellStart"/>
+      <w:r>
+        <w:rPr>
+          <w:lang w:val="es-GT"/>
+        </w:rPr>
+        <w:t>github</w:t>
+      </w:r>
+      <w:proofErr w:type="spellEnd"/>
+      <w:r>
+        <w:rPr>
+          <w:lang w:val="es-GT"/>
+        </w:rPr>
+        <w:t>, solo se dará una breve explicación del contenido de cada folder, además de remarcar las funciones de algunos archivos en específico.</w:t>
       </w:r>
     </w:p>
     <w:p>
@@ -446,6 +470,7 @@
         </w:rPr>
         <w:t xml:space="preserve"> </w:t>
       </w:r>
+      <w:proofErr w:type="spellStart"/>
       <w:r>
         <w:rPr>
           <w:i/>
@@ -455,17 +480,12 @@
         </w:rPr>
         <w:t>airflow</w:t>
       </w:r>
-      <w:r>
-        <w:rPr>
-          <w:lang w:val="es-GT"/>
-        </w:rPr>
-        <w:t xml:space="preserve">:  </w:t>
-      </w:r>
-      <w:r>
-        <w:rPr>
-          <w:lang w:val="es-GT"/>
-        </w:rPr>
-        <w:t>Archivos para la creación del Contenedor de Airflow, con todas sus configuraciones</w:t>
+      <w:proofErr w:type="spellEnd"/>
+      <w:r>
+        <w:rPr>
+          <w:lang w:val="es-GT"/>
+        </w:rPr>
+        <w:t>:  Archivos para la creación del Contenedor de Airflow, con todas sus configuraciones</w:t>
       </w:r>
     </w:p>
     <w:p>
@@ -536,9 +556,11 @@
         </w:tabs>
         <w:spacing w:after="0" w:line="240" w:lineRule="auto"/>
       </w:pPr>
+      <w:proofErr w:type="spellStart"/>
       <w:r>
         <w:t>airflow.cfg</w:t>
       </w:r>
+      <w:proofErr w:type="spellEnd"/>
     </w:p>
     <w:p>
       <w:pPr>
@@ -684,6 +706,7 @@
           <w:iCs/>
         </w:rPr>
       </w:pPr>
+      <w:proofErr w:type="spellStart"/>
       <w:r>
         <w:rPr>
           <w:i/>
@@ -691,6 +714,7 @@
         </w:rPr>
         <w:t>Dockerfile</w:t>
       </w:r>
+      <w:proofErr w:type="spellEnd"/>
     </w:p>
     <w:p>
       <w:pPr>
@@ -769,6 +793,7 @@
         </w:rPr>
         <w:t xml:space="preserve">Carpeta </w:t>
       </w:r>
+      <w:proofErr w:type="spellStart"/>
       <w:r>
         <w:rPr>
           <w:i/>
@@ -778,6 +803,7 @@
         </w:rPr>
         <w:t>dags</w:t>
       </w:r>
+      <w:proofErr w:type="spellEnd"/>
       <w:r>
         <w:rPr>
           <w:color w:val="538135" w:themeColor="accent6" w:themeShade="BF"/>
@@ -789,13 +815,7 @@
         <w:rPr>
           <w:lang w:val="es-GT"/>
         </w:rPr>
-        <w:t xml:space="preserve"> </w:t>
-      </w:r>
-      <w:r>
-        <w:rPr>
-          <w:lang w:val="es-GT"/>
-        </w:rPr>
-        <w:t>Archivos para la creación de los DAGS de Airflow</w:t>
+        <w:t xml:space="preserve"> Archivos para la creación de los DAGS de Airflow</w:t>
       </w:r>
       <w:r>
         <w:rPr>
@@ -967,6 +987,7 @@
         </w:rPr>
         <w:t xml:space="preserve">Carpeta </w:t>
       </w:r>
+      <w:proofErr w:type="spellStart"/>
       <w:r>
         <w:rPr>
           <w:i/>
@@ -976,23 +997,12 @@
         </w:rPr>
         <w:t>dashboard_shiny</w:t>
       </w:r>
-      <w:r>
-        <w:rPr>
-          <w:lang w:val="es-GT"/>
-        </w:rPr>
-        <w:t xml:space="preserve">: </w:t>
-      </w:r>
-      <w:r>
-        <w:rPr>
-          <w:lang w:val="es-GT"/>
-        </w:rPr>
-        <w:t>Archivos para la creación del Contenedor de Airflow, con el código del dashboard a ejecutar</w:t>
-      </w:r>
-      <w:r>
-        <w:rPr>
-          <w:lang w:val="es-GT"/>
-        </w:rPr>
-        <w:t>.</w:t>
+      <w:proofErr w:type="spellEnd"/>
+      <w:r>
+        <w:rPr>
+          <w:lang w:val="es-GT"/>
+        </w:rPr>
+        <w:t>: Archivos para la creación del Contenedor de Airflow, con el código del dashboard a ejecutar.</w:t>
       </w:r>
     </w:p>
     <w:p>
@@ -1067,6 +1077,8 @@
           <w:iCs/>
         </w:rPr>
       </w:pPr>
+      <w:proofErr w:type="spellStart"/>
+      <w:proofErr w:type="gramStart"/>
       <w:r>
         <w:rPr>
           <w:i/>
@@ -1074,6 +1086,8 @@
         </w:rPr>
         <w:t>server.R</w:t>
       </w:r>
+      <w:proofErr w:type="spellEnd"/>
+      <w:proofErr w:type="gramEnd"/>
     </w:p>
     <w:p>
       <w:pPr>
@@ -1107,6 +1121,8 @@
           <w:iCs/>
         </w:rPr>
       </w:pPr>
+      <w:proofErr w:type="spellStart"/>
+      <w:proofErr w:type="gramStart"/>
       <w:r>
         <w:rPr>
           <w:i/>
@@ -1114,6 +1130,8 @@
         </w:rPr>
         <w:t>ui.R</w:t>
       </w:r>
+      <w:proofErr w:type="spellEnd"/>
+      <w:proofErr w:type="gramEnd"/>
     </w:p>
     <w:p>
       <w:pPr>
@@ -1147,6 +1165,7 @@
           <w:iCs/>
         </w:rPr>
       </w:pPr>
+      <w:proofErr w:type="spellStart"/>
       <w:r>
         <w:rPr>
           <w:i/>
@@ -1154,6 +1173,7 @@
         </w:rPr>
         <w:t>Dockerfile</w:t>
       </w:r>
+      <w:proofErr w:type="spellEnd"/>
     </w:p>
     <w:p>
       <w:pPr>
@@ -1205,19 +1225,7 @@
         <w:rPr>
           <w:lang w:val="es-GT"/>
         </w:rPr>
-        <w:t xml:space="preserve">: </w:t>
-      </w:r>
-      <w:r>
-        <w:rPr>
-          <w:lang w:val="es-GT"/>
-        </w:rPr>
-        <w:t>Archivos CSV de la data que se procesará para cargar los datos del dashboard</w:t>
-      </w:r>
-      <w:r>
-        <w:rPr>
-          <w:lang w:val="es-GT"/>
-        </w:rPr>
-        <w:t>. Esta carpeta no es donde los DAGS leen la información, simplemente se dejan aquí para su almacenamiento y referencia.</w:t>
+        <w:t>: Archivos CSV de la data que se procesará para cargar los datos del dashboard. Esta carpeta no es donde los DAGS leen la información, simplemente se dejan aquí para su almacenamiento y referencia.</w:t>
       </w:r>
     </w:p>
     <w:p>
@@ -1386,19 +1394,7 @@
         <w:rPr>
           <w:lang w:val="es-GT"/>
         </w:rPr>
-        <w:t xml:space="preserve">: </w:t>
-      </w:r>
-      <w:r>
-        <w:rPr>
-          <w:lang w:val="es-GT"/>
-        </w:rPr>
-        <w:t>Carpeta donde el contenedor de shiny depositará los logs</w:t>
-      </w:r>
-      <w:r>
-        <w:rPr>
-          <w:lang w:val="es-GT"/>
-        </w:rPr>
-        <w:t>.</w:t>
+        <w:t>: Carpeta donde el contenedor de shiny depositará los logs.</w:t>
       </w:r>
     </w:p>
     <w:p>
@@ -1451,19 +1447,21 @@
         <w:rPr>
           <w:lang w:val="es-GT"/>
         </w:rPr>
-        <w:t xml:space="preserve">: </w:t>
-      </w:r>
-      <w:r>
-        <w:rPr>
-          <w:lang w:val="es-GT"/>
-        </w:rPr>
-        <w:t>Carpeta donde los DAGS de airflow tomarán los archivos CSV para cargar a la base de datos</w:t>
-      </w:r>
-      <w:r>
-        <w:rPr>
-          <w:lang w:val="es-GT"/>
-        </w:rPr>
-        <w:t>.</w:t>
+        <w:t xml:space="preserve">: Carpeta donde los DAGS de </w:t>
+      </w:r>
+      <w:proofErr w:type="spellStart"/>
+      <w:r>
+        <w:rPr>
+          <w:lang w:val="es-GT"/>
+        </w:rPr>
+        <w:t>airflow</w:t>
+      </w:r>
+      <w:proofErr w:type="spellEnd"/>
+      <w:r>
+        <w:rPr>
+          <w:lang w:val="es-GT"/>
+        </w:rPr>
+        <w:t xml:space="preserve"> tomarán los archivos CSV para cargar a la base de datos.</w:t>
       </w:r>
     </w:p>
     <w:p>
@@ -1503,6 +1501,7 @@
         </w:rPr>
         <w:t xml:space="preserve">Carpeta </w:t>
       </w:r>
+      <w:proofErr w:type="spellStart"/>
       <w:r>
         <w:rPr>
           <w:i/>
@@ -1512,17 +1511,12 @@
         </w:rPr>
         <w:t>script_dbs</w:t>
       </w:r>
-      <w:r>
-        <w:rPr>
-          <w:lang w:val="es-GT"/>
-        </w:rPr>
-        <w:t xml:space="preserve">: </w:t>
-      </w:r>
-      <w:r>
-        <w:rPr>
-          <w:lang w:val="es-GT"/>
-        </w:rPr>
-        <w:t>Archivos para la creación de las tablas de la Base de datos del Dashboard de COVID</w:t>
+      <w:proofErr w:type="spellEnd"/>
+      <w:r>
+        <w:rPr>
+          <w:lang w:val="es-GT"/>
+        </w:rPr>
+        <w:t>: Archivos para la creación de las tablas de la Base de datos del Dashboard de COVID</w:t>
       </w:r>
     </w:p>
     <w:p>
@@ -1558,6 +1552,7 @@
           <w:lang w:val="es-GT"/>
         </w:rPr>
       </w:pPr>
+      <w:proofErr w:type="spellStart"/>
       <w:r>
         <w:rPr>
           <w:i/>
@@ -1566,6 +1561,7 @@
         </w:rPr>
         <w:t>schema.sql</w:t>
       </w:r>
+      <w:proofErr w:type="spellEnd"/>
     </w:p>
     <w:p>
       <w:pPr>
@@ -1604,6 +1600,7 @@
         </w:rPr>
         <w:t xml:space="preserve">Archivo </w:t>
       </w:r>
+      <w:proofErr w:type="gramStart"/>
       <w:r>
         <w:rPr>
           <w:i/>
@@ -1611,8 +1608,9 @@
           <w:color w:val="538135" w:themeColor="accent6" w:themeShade="BF"/>
           <w:lang w:val="es-GT"/>
         </w:rPr>
-        <w:t>Docker-compose.yml</w:t>
-      </w:r>
+        <w:t>Docker-</w:t>
+      </w:r>
+      <w:proofErr w:type="spellStart"/>
       <w:r>
         <w:rPr>
           <w:i/>
@@ -1620,19 +1618,44 @@
           <w:color w:val="538135" w:themeColor="accent6" w:themeShade="BF"/>
           <w:lang w:val="es-GT"/>
         </w:rPr>
+        <w:t>compose.yml</w:t>
+      </w:r>
+      <w:proofErr w:type="spellEnd"/>
+      <w:r>
+        <w:rPr>
+          <w:i/>
+          <w:iCs/>
+          <w:color w:val="538135" w:themeColor="accent6" w:themeShade="BF"/>
+          <w:lang w:val="es-GT"/>
+        </w:rPr>
         <w:t xml:space="preserve"> </w:t>
       </w:r>
       <w:r>
         <w:rPr>
           <w:lang w:val="es-GT"/>
         </w:rPr>
-        <w:t xml:space="preserve">: </w:t>
-      </w:r>
-      <w:r>
-        <w:rPr>
-          <w:lang w:val="es-GT"/>
-        </w:rPr>
-        <w:t>Docker-Compose del proyecto</w:t>
+        <w:t>:</w:t>
+      </w:r>
+      <w:proofErr w:type="gramEnd"/>
+      <w:r>
+        <w:rPr>
+          <w:lang w:val="es-GT"/>
+        </w:rPr>
+        <w:t xml:space="preserve"> Docker-</w:t>
+      </w:r>
+      <w:proofErr w:type="spellStart"/>
+      <w:r>
+        <w:rPr>
+          <w:lang w:val="es-GT"/>
+        </w:rPr>
+        <w:t>Compose</w:t>
+      </w:r>
+      <w:proofErr w:type="spellEnd"/>
+      <w:r>
+        <w:rPr>
+          <w:lang w:val="es-GT"/>
+        </w:rPr>
+        <w:t xml:space="preserve"> del proyecto</w:t>
       </w:r>
     </w:p>
     <w:p>
@@ -1847,7 +1870,63 @@
         <w:rPr>
           <w:lang w:val="es-GT"/>
         </w:rPr>
-        <w:t>Para el contenedor de airflow, se uso de base el contenedor creado para el Proyecto puckel/airflow (</w:t>
+        <w:t xml:space="preserve">Para el contenedor de </w:t>
+      </w:r>
+      <w:proofErr w:type="spellStart"/>
+      <w:r>
+        <w:rPr>
+          <w:lang w:val="es-GT"/>
+        </w:rPr>
+        <w:t>airflow</w:t>
+      </w:r>
+      <w:proofErr w:type="spellEnd"/>
+      <w:r>
+        <w:rPr>
+          <w:lang w:val="es-GT"/>
+        </w:rPr>
+        <w:t xml:space="preserve">, se </w:t>
+      </w:r>
+      <w:proofErr w:type="spellStart"/>
+      <w:r>
+        <w:rPr>
+          <w:lang w:val="es-GT"/>
+        </w:rPr>
+        <w:t>uso</w:t>
+      </w:r>
+      <w:proofErr w:type="spellEnd"/>
+      <w:r>
+        <w:rPr>
+          <w:lang w:val="es-GT"/>
+        </w:rPr>
+        <w:t xml:space="preserve"> de base el contenedor creado para el Proyecto </w:t>
+      </w:r>
+      <w:proofErr w:type="spellStart"/>
+      <w:r>
+        <w:rPr>
+          <w:lang w:val="es-GT"/>
+        </w:rPr>
+        <w:t>puckel</w:t>
+      </w:r>
+      <w:proofErr w:type="spellEnd"/>
+      <w:r>
+        <w:rPr>
+          <w:lang w:val="es-GT"/>
+        </w:rPr>
+        <w:t>/</w:t>
+      </w:r>
+      <w:proofErr w:type="spellStart"/>
+      <w:r>
+        <w:rPr>
+          <w:lang w:val="es-GT"/>
+        </w:rPr>
+        <w:t>airflow</w:t>
+      </w:r>
+      <w:proofErr w:type="spellEnd"/>
+      <w:r>
+        <w:rPr>
+          <w:lang w:val="es-GT"/>
+        </w:rPr>
+        <w:t xml:space="preserve"> (</w:t>
       </w:r>
       <w:hyperlink r:id="rId8" w:history="1">
         <w:r>
@@ -1882,14 +1961,30 @@
         <w:rPr>
           <w:lang w:val="es-GT"/>
         </w:rPr>
-        <w:t>El archivo de configuración de airflow (</w:t>
-      </w:r>
+        <w:t xml:space="preserve">El archivo de configuración de </w:t>
+      </w:r>
+      <w:proofErr w:type="spellStart"/>
+      <w:r>
+        <w:rPr>
+          <w:lang w:val="es-GT"/>
+        </w:rPr>
+        <w:t>airflow</w:t>
+      </w:r>
+      <w:proofErr w:type="spellEnd"/>
+      <w:r>
+        <w:rPr>
+          <w:lang w:val="es-GT"/>
+        </w:rPr>
+        <w:t xml:space="preserve"> (</w:t>
+      </w:r>
+      <w:proofErr w:type="spellStart"/>
       <w:r>
         <w:rPr>
           <w:lang w:val="es-GT"/>
         </w:rPr>
         <w:t>airflow.cfg</w:t>
       </w:r>
+      <w:proofErr w:type="spellEnd"/>
       <w:r>
         <w:rPr>
           <w:lang w:val="es-GT"/>
@@ -1914,7 +2009,21 @@
         <w:rPr>
           <w:lang w:val="es-GT"/>
         </w:rPr>
-        <w:t>El Dockerfile tiene una pequeña modificación para la instalación de algunos paquetes de Python específicos para el proyecto (</w:t>
+        <w:t xml:space="preserve">El </w:t>
+      </w:r>
+      <w:proofErr w:type="spellStart"/>
+      <w:r>
+        <w:rPr>
+          <w:lang w:val="es-GT"/>
+        </w:rPr>
+        <w:t>Dockerfile</w:t>
+      </w:r>
+      <w:proofErr w:type="spellEnd"/>
+      <w:r>
+        <w:rPr>
+          <w:lang w:val="es-GT"/>
+        </w:rPr>
+        <w:t xml:space="preserve"> tiene una pequeña modificación para la instalación de algunos paquetes de Python específicos para el proyecto (</w:t>
       </w:r>
       <w:r>
         <w:rPr>
@@ -1948,7 +2057,35 @@
         <w:rPr>
           <w:lang w:val="es-GT"/>
         </w:rPr>
-        <w:t>Se crearon de forma automática las conexiones (Connections) que utilizaremos en los dags.</w:t>
+        <w:t>Se crearon de forma automática las conexiones (</w:t>
+      </w:r>
+      <w:proofErr w:type="spellStart"/>
+      <w:r>
+        <w:rPr>
+          <w:lang w:val="es-GT"/>
+        </w:rPr>
+        <w:t>Connections</w:t>
+      </w:r>
+      <w:proofErr w:type="spellEnd"/>
+      <w:r>
+        <w:rPr>
+          <w:lang w:val="es-GT"/>
+        </w:rPr>
+        <w:t xml:space="preserve">) que utilizaremos en los </w:t>
+      </w:r>
+      <w:proofErr w:type="spellStart"/>
+      <w:r>
+        <w:rPr>
+          <w:lang w:val="es-GT"/>
+        </w:rPr>
+        <w:t>dags</w:t>
+      </w:r>
+      <w:proofErr w:type="spellEnd"/>
+      <w:r>
+        <w:rPr>
+          <w:lang w:val="es-GT"/>
+        </w:rPr>
+        <w:t>.</w:t>
       </w:r>
     </w:p>
     <w:p>
@@ -1988,7 +2125,35 @@
         <w:rPr>
           <w:lang w:val="es-GT"/>
         </w:rPr>
-        <w:t>ódigo en Python para la creación de las conexiones “airflow_db” y “fs_default”; además borra las demás conexiones que no utilizaremos.</w:t>
+        <w:t>ódigo en Python para la creación de las conexiones “</w:t>
+      </w:r>
+      <w:proofErr w:type="spellStart"/>
+      <w:r>
+        <w:rPr>
+          <w:lang w:val="es-GT"/>
+        </w:rPr>
+        <w:t>airflow_db</w:t>
+      </w:r>
+      <w:proofErr w:type="spellEnd"/>
+      <w:r>
+        <w:rPr>
+          <w:lang w:val="es-GT"/>
+        </w:rPr>
+        <w:t>” y “</w:t>
+      </w:r>
+      <w:proofErr w:type="spellStart"/>
+      <w:r>
+        <w:rPr>
+          <w:lang w:val="es-GT"/>
+        </w:rPr>
+        <w:t>fs_default</w:t>
+      </w:r>
+      <w:proofErr w:type="spellEnd"/>
+      <w:r>
+        <w:rPr>
+          <w:lang w:val="es-GT"/>
+        </w:rPr>
+        <w:t>”; además borra las demás conexiones que no utilizaremos.</w:t>
       </w:r>
     </w:p>
     <w:p>
@@ -2129,11 +2294,19 @@
         </w:rPr>
         <w:t xml:space="preserve">Se modifica el </w:t>
       </w:r>
-      <w:r>
-        <w:rPr>
-          <w:lang w:val="es-GT"/>
-        </w:rPr>
-        <w:t xml:space="preserve">Dockerfile para copiar el archivo </w:t>
+      <w:proofErr w:type="spellStart"/>
+      <w:r>
+        <w:rPr>
+          <w:lang w:val="es-GT"/>
+        </w:rPr>
+        <w:t>Dockerfile</w:t>
+      </w:r>
+      <w:proofErr w:type="spellEnd"/>
+      <w:r>
+        <w:rPr>
+          <w:lang w:val="es-GT"/>
+        </w:rPr>
+        <w:t xml:space="preserve"> para copiar el archivo </w:t>
       </w:r>
       <w:r>
         <w:rPr>
@@ -2155,7 +2328,21 @@
         <w:rPr>
           <w:lang w:val="es-GT"/>
         </w:rPr>
-        <w:t>a la carpeta raíz de airflow.</w:t>
+        <w:t xml:space="preserve">a la carpeta raíz de </w:t>
+      </w:r>
+      <w:proofErr w:type="spellStart"/>
+      <w:r>
+        <w:rPr>
+          <w:lang w:val="es-GT"/>
+        </w:rPr>
+        <w:t>airflow</w:t>
+      </w:r>
+      <w:proofErr w:type="spellEnd"/>
+      <w:r>
+        <w:rPr>
+          <w:lang w:val="es-GT"/>
+        </w:rPr>
+        <w:t>.</w:t>
       </w:r>
     </w:p>
     <w:p>
@@ -2307,16 +2494,40 @@
         <w:rPr>
           <w:lang w:val="es-GT"/>
         </w:rPr>
-        <w:t xml:space="preserve">Para la base de datos que usará el contenedor, se usará postgreSQL, que se creará y configurará desde el </w:t>
-      </w:r>
-      <w:r>
-        <w:rPr>
-          <w:i/>
-          <w:iCs/>
-          <w:lang w:val="es-GT"/>
-        </w:rPr>
-        <w:t>Docker-compose.yml</w:t>
-      </w:r>
+        <w:t xml:space="preserve">Para la base de datos que usará el contenedor, se usará </w:t>
+      </w:r>
+      <w:proofErr w:type="spellStart"/>
+      <w:r>
+        <w:rPr>
+          <w:lang w:val="es-GT"/>
+        </w:rPr>
+        <w:t>postgreSQL</w:t>
+      </w:r>
+      <w:proofErr w:type="spellEnd"/>
+      <w:r>
+        <w:rPr>
+          <w:lang w:val="es-GT"/>
+        </w:rPr>
+        <w:t xml:space="preserve">, que se creará y configurará desde el </w:t>
+      </w:r>
+      <w:r>
+        <w:rPr>
+          <w:i/>
+          <w:iCs/>
+          <w:lang w:val="es-GT"/>
+        </w:rPr>
+        <w:t>Docker-</w:t>
+      </w:r>
+      <w:proofErr w:type="spellStart"/>
+      <w:r>
+        <w:rPr>
+          <w:i/>
+          <w:iCs/>
+          <w:lang w:val="es-GT"/>
+        </w:rPr>
+        <w:t>compose.yml</w:t>
+      </w:r>
+      <w:proofErr w:type="spellEnd"/>
       <w:r>
         <w:rPr>
           <w:lang w:val="es-GT"/>
@@ -2344,6 +2555,7 @@
           <w:iCs/>
         </w:rPr>
       </w:pPr>
+      <w:proofErr w:type="spellStart"/>
       <w:r>
         <w:rPr>
           <w:b/>
@@ -2353,8 +2565,9 @@
           <w:color w:val="1F3864" w:themeColor="accent1" w:themeShade="80"/>
           <w:u w:val="single"/>
         </w:rPr>
-        <w:t xml:space="preserve">Parte </w:t>
-      </w:r>
+        <w:t>Parte</w:t>
+      </w:r>
+      <w:proofErr w:type="spellEnd"/>
       <w:r>
         <w:rPr>
           <w:b/>
@@ -2364,7 +2577,7 @@
           <w:color w:val="1F3864" w:themeColor="accent1" w:themeShade="80"/>
           <w:u w:val="single"/>
         </w:rPr>
-        <w:t>3</w:t>
+        <w:t xml:space="preserve"> 3:</w:t>
       </w:r>
       <w:r>
         <w:rPr>
@@ -2375,19 +2588,19 @@
           <w:color w:val="1F3864" w:themeColor="accent1" w:themeShade="80"/>
           <w:u w:val="single"/>
         </w:rPr>
-        <w:t>:</w:t>
-      </w:r>
+        <w:t xml:space="preserve"> </w:t>
+      </w:r>
+      <w:proofErr w:type="spellStart"/>
       <w:r>
         <w:rPr>
           <w:b/>
           <w:bCs/>
           <w:i/>
           <w:iCs/>
-          <w:color w:val="1F3864" w:themeColor="accent1" w:themeShade="80"/>
-          <w:u w:val="single"/>
-        </w:rPr>
-        <w:t xml:space="preserve"> </w:t>
-      </w:r>
+        </w:rPr>
+        <w:t>Contenedor</w:t>
+      </w:r>
+      <w:proofErr w:type="spellEnd"/>
       <w:r>
         <w:rPr>
           <w:b/>
@@ -2395,7 +2608,7 @@
           <w:i/>
           <w:iCs/>
         </w:rPr>
-        <w:t xml:space="preserve">Contenedor </w:t>
+        <w:t xml:space="preserve"> Shiny Server</w:t>
       </w:r>
       <w:r>
         <w:rPr>
@@ -2404,7 +2617,7 @@
           <w:i/>
           <w:iCs/>
         </w:rPr>
-        <w:t>Shiny Server</w:t>
+        <w:t xml:space="preserve"> (Dashboard</w:t>
       </w:r>
       <w:r>
         <w:rPr>
@@ -2413,79 +2626,48 @@
           <w:i/>
           <w:iCs/>
         </w:rPr>
-        <w:t xml:space="preserve"> (Dashboard</w:t>
-      </w:r>
-      <w:r>
+        <w:t>)</w:t>
+      </w:r>
+    </w:p>
+    <w:p>
+      <w:pPr>
+        <w:spacing w:after="0"/>
+        <w:jc w:val="both"/>
         <w:rPr>
           <w:b/>
           <w:bCs/>
           <w:i/>
           <w:iCs/>
         </w:rPr>
-        <w:t>)</w:t>
-      </w:r>
+      </w:pPr>
     </w:p>
     <w:p>
       <w:pPr>
         <w:spacing w:after="0"/>
         <w:jc w:val="both"/>
         <w:rPr>
-          <w:b/>
-          <w:bCs/>
-          <w:i/>
-          <w:iCs/>
-        </w:rPr>
-      </w:pPr>
-    </w:p>
-    <w:p>
-      <w:pPr>
-        <w:spacing w:after="0"/>
-        <w:jc w:val="both"/>
-        <w:rPr>
-          <w:lang w:val="es-GT"/>
-        </w:rPr>
-      </w:pPr>
-      <w:r>
-        <w:rPr>
-          <w:lang w:val="es-GT"/>
-        </w:rPr>
-        <w:t xml:space="preserve">Para el contenedor de </w:t>
-      </w:r>
-      <w:r>
-        <w:rPr>
-          <w:lang w:val="es-GT"/>
-        </w:rPr>
-        <w:t>shiny Server</w:t>
-      </w:r>
-      <w:r>
-        <w:rPr>
-          <w:lang w:val="es-GT"/>
-        </w:rPr>
-        <w:t>, se us</w:t>
-      </w:r>
-      <w:r>
-        <w:rPr>
-          <w:lang w:val="es-GT"/>
-        </w:rPr>
-        <w:t>ará</w:t>
-      </w:r>
-      <w:r>
-        <w:rPr>
-          <w:lang w:val="es-GT"/>
-        </w:rPr>
-        <w:t xml:space="preserve"> de base el contenedor creado para el Proyecto </w:t>
-      </w:r>
-      <w:r>
-        <w:rPr>
-          <w:lang w:val="es-GT"/>
-        </w:rPr>
-        <w:t>rocker/shiny</w:t>
-      </w:r>
-      <w:r>
-        <w:rPr>
-          <w:lang w:val="es-GT"/>
-        </w:rPr>
-        <w:t xml:space="preserve"> (</w:t>
+          <w:lang w:val="es-GT"/>
+        </w:rPr>
+      </w:pPr>
+      <w:r>
+        <w:rPr>
+          <w:lang w:val="es-GT"/>
+        </w:rPr>
+        <w:t xml:space="preserve">Para el contenedor de shiny Server, se usará de base el contenedor creado para el Proyecto </w:t>
+      </w:r>
+      <w:proofErr w:type="spellStart"/>
+      <w:r>
+        <w:rPr>
+          <w:lang w:val="es-GT"/>
+        </w:rPr>
+        <w:t>rocker</w:t>
+      </w:r>
+      <w:proofErr w:type="spellEnd"/>
+      <w:r>
+        <w:rPr>
+          <w:lang w:val="es-GT"/>
+        </w:rPr>
+        <w:t>/shiny (</w:t>
       </w:r>
       <w:hyperlink r:id="rId9" w:history="1">
         <w:r>
@@ -2522,6 +2704,7 @@
         </w:rPr>
         <w:t xml:space="preserve">Se creo un </w:t>
       </w:r>
+      <w:proofErr w:type="spellStart"/>
       <w:r>
         <w:rPr>
           <w:i/>
@@ -2530,6 +2713,7 @@
         </w:rPr>
         <w:t>Dockerfile</w:t>
       </w:r>
+      <w:proofErr w:type="spellEnd"/>
       <w:r>
         <w:rPr>
           <w:lang w:val="es-GT"/>
@@ -2578,6 +2762,7 @@
         </w:rPr>
         <w:t xml:space="preserve">FROM </w:t>
       </w:r>
+      <w:proofErr w:type="spellStart"/>
       <w:r>
         <w:rPr>
           <w:rFonts w:ascii="Courier New" w:eastAsia="Times New Roman" w:hAnsi="Courier New" w:cs="Courier New"/>
@@ -2588,6 +2773,7 @@
         </w:rPr>
         <w:t>rocker</w:t>
       </w:r>
+      <w:proofErr w:type="spellEnd"/>
       <w:r>
         <w:rPr>
           <w:rFonts w:ascii="Courier New" w:eastAsia="Times New Roman" w:hAnsi="Courier New" w:cs="Courier New"/>
@@ -2598,6 +2784,8 @@
         </w:rPr>
         <w:t>/</w:t>
       </w:r>
+      <w:proofErr w:type="spellStart"/>
+      <w:proofErr w:type="gramStart"/>
       <w:r>
         <w:rPr>
           <w:rFonts w:ascii="Courier New" w:eastAsia="Times New Roman" w:hAnsi="Courier New" w:cs="Courier New"/>
@@ -2608,6 +2796,8 @@
         </w:rPr>
         <w:t>shiny:latest</w:t>
       </w:r>
+      <w:proofErr w:type="spellEnd"/>
+      <w:proofErr w:type="gramEnd"/>
       <w:r>
         <w:rPr>
           <w:rFonts w:ascii="Courier New" w:eastAsia="Times New Roman" w:hAnsi="Courier New" w:cs="Courier New"/>
@@ -2638,6 +2828,7 @@
         </w:rPr>
         <w:t xml:space="preserve">RUN </w:t>
       </w:r>
+      <w:proofErr w:type="spellStart"/>
       <w:r>
         <w:rPr>
           <w:rFonts w:ascii="Courier New" w:eastAsia="Times New Roman" w:hAnsi="Courier New" w:cs="Courier New"/>
@@ -2646,7 +2837,40 @@
           <w:szCs w:val="20"/>
           <w:lang w:val="es-GT" w:eastAsia="es-GT"/>
         </w:rPr>
-        <w:t xml:space="preserve">apt-get update </w:t>
+        <w:t>apt-get</w:t>
+      </w:r>
+      <w:proofErr w:type="spellEnd"/>
+      <w:r>
+        <w:rPr>
+          <w:rFonts w:ascii="Courier New" w:eastAsia="Times New Roman" w:hAnsi="Courier New" w:cs="Courier New"/>
+          <w:color w:val="A9B7C6"/>
+          <w:sz w:val="20"/>
+          <w:szCs w:val="20"/>
+          <w:lang w:val="es-GT" w:eastAsia="es-GT"/>
+        </w:rPr>
+        <w:t xml:space="preserve"> </w:t>
+      </w:r>
+      <w:proofErr w:type="spellStart"/>
+      <w:r>
+        <w:rPr>
+          <w:rFonts w:ascii="Courier New" w:eastAsia="Times New Roman" w:hAnsi="Courier New" w:cs="Courier New"/>
+          <w:color w:val="A9B7C6"/>
+          <w:sz w:val="20"/>
+          <w:szCs w:val="20"/>
+          <w:lang w:val="es-GT" w:eastAsia="es-GT"/>
+        </w:rPr>
+        <w:t>update</w:t>
+      </w:r>
+      <w:proofErr w:type="spellEnd"/>
+      <w:r>
+        <w:rPr>
+          <w:rFonts w:ascii="Courier New" w:eastAsia="Times New Roman" w:hAnsi="Courier New" w:cs="Courier New"/>
+          <w:color w:val="A9B7C6"/>
+          <w:sz w:val="20"/>
+          <w:szCs w:val="20"/>
+          <w:lang w:val="es-GT" w:eastAsia="es-GT"/>
+        </w:rPr>
+        <w:t xml:space="preserve"> </w:t>
       </w:r>
       <w:r>
         <w:rPr>
@@ -2658,6 +2882,7 @@
         </w:rPr>
         <w:t>-</w:t>
       </w:r>
+      <w:proofErr w:type="spellStart"/>
       <w:r>
         <w:rPr>
           <w:rFonts w:ascii="Courier New" w:eastAsia="Times New Roman" w:hAnsi="Courier New" w:cs="Courier New"/>
@@ -2666,7 +2891,18 @@
           <w:szCs w:val="20"/>
           <w:lang w:val="es-GT" w:eastAsia="es-GT"/>
         </w:rPr>
-        <w:t xml:space="preserve">qq </w:t>
+        <w:t>qq</w:t>
+      </w:r>
+      <w:proofErr w:type="spellEnd"/>
+      <w:r>
+        <w:rPr>
+          <w:rFonts w:ascii="Courier New" w:eastAsia="Times New Roman" w:hAnsi="Courier New" w:cs="Courier New"/>
+          <w:color w:val="A9B7C6"/>
+          <w:sz w:val="20"/>
+          <w:szCs w:val="20"/>
+          <w:lang w:val="es-GT" w:eastAsia="es-GT"/>
+        </w:rPr>
+        <w:t xml:space="preserve"> </w:t>
       </w:r>
       <w:r>
         <w:rPr>
@@ -2678,6 +2914,7 @@
         </w:rPr>
         <w:t xml:space="preserve">&amp;&amp; </w:t>
       </w:r>
+      <w:proofErr w:type="spellStart"/>
       <w:r>
         <w:rPr>
           <w:rFonts w:ascii="Courier New" w:eastAsia="Times New Roman" w:hAnsi="Courier New" w:cs="Courier New"/>
@@ -2686,7 +2923,18 @@
           <w:szCs w:val="20"/>
           <w:lang w:val="es-GT" w:eastAsia="es-GT"/>
         </w:rPr>
-        <w:t xml:space="preserve">apt-get </w:t>
+        <w:t>apt-get</w:t>
+      </w:r>
+      <w:proofErr w:type="spellEnd"/>
+      <w:r>
+        <w:rPr>
+          <w:rFonts w:ascii="Courier New" w:eastAsia="Times New Roman" w:hAnsi="Courier New" w:cs="Courier New"/>
+          <w:color w:val="A9B7C6"/>
+          <w:sz w:val="20"/>
+          <w:szCs w:val="20"/>
+          <w:lang w:val="es-GT" w:eastAsia="es-GT"/>
+        </w:rPr>
+        <w:t xml:space="preserve"> </w:t>
       </w:r>
       <w:r>
         <w:rPr>
@@ -2726,8 +2974,9 @@
           <w:szCs w:val="20"/>
           <w:lang w:val="es-GT" w:eastAsia="es-GT"/>
         </w:rPr>
-        <w:t>no-install-recommends install \</w:t>
-      </w:r>
+        <w:t>no-</w:t>
+      </w:r>
+      <w:proofErr w:type="spellStart"/>
       <w:r>
         <w:rPr>
           <w:rFonts w:ascii="Courier New" w:eastAsia="Times New Roman" w:hAnsi="Courier New" w:cs="Courier New"/>
@@ -2736,8 +2985,95 @@
           <w:szCs w:val="20"/>
           <w:lang w:val="es-GT" w:eastAsia="es-GT"/>
         </w:rPr>
+        <w:t>install</w:t>
+      </w:r>
+      <w:proofErr w:type="spellEnd"/>
+      <w:r>
+        <w:rPr>
+          <w:rFonts w:ascii="Courier New" w:eastAsia="Times New Roman" w:hAnsi="Courier New" w:cs="Courier New"/>
+          <w:color w:val="A9B7C6"/>
+          <w:sz w:val="20"/>
+          <w:szCs w:val="20"/>
+          <w:lang w:val="es-GT" w:eastAsia="es-GT"/>
+        </w:rPr>
+        <w:t>-</w:t>
+      </w:r>
+      <w:proofErr w:type="spellStart"/>
+      <w:r>
+        <w:rPr>
+          <w:rFonts w:ascii="Courier New" w:eastAsia="Times New Roman" w:hAnsi="Courier New" w:cs="Courier New"/>
+          <w:color w:val="A9B7C6"/>
+          <w:sz w:val="20"/>
+          <w:szCs w:val="20"/>
+          <w:lang w:val="es-GT" w:eastAsia="es-GT"/>
+        </w:rPr>
+        <w:t>recommends</w:t>
+      </w:r>
+      <w:proofErr w:type="spellEnd"/>
+      <w:r>
+        <w:rPr>
+          <w:rFonts w:ascii="Courier New" w:eastAsia="Times New Roman" w:hAnsi="Courier New" w:cs="Courier New"/>
+          <w:color w:val="A9B7C6"/>
+          <w:sz w:val="20"/>
+          <w:szCs w:val="20"/>
+          <w:lang w:val="es-GT" w:eastAsia="es-GT"/>
+        </w:rPr>
+        <w:t xml:space="preserve"> </w:t>
+      </w:r>
+      <w:proofErr w:type="spellStart"/>
+      <w:r>
+        <w:rPr>
+          <w:rFonts w:ascii="Courier New" w:eastAsia="Times New Roman" w:hAnsi="Courier New" w:cs="Courier New"/>
+          <w:color w:val="A9B7C6"/>
+          <w:sz w:val="20"/>
+          <w:szCs w:val="20"/>
+          <w:lang w:val="es-GT" w:eastAsia="es-GT"/>
+        </w:rPr>
+        <w:t>install</w:t>
+      </w:r>
+      <w:proofErr w:type="spellEnd"/>
+      <w:r>
+        <w:rPr>
+          <w:rFonts w:ascii="Courier New" w:eastAsia="Times New Roman" w:hAnsi="Courier New" w:cs="Courier New"/>
+          <w:color w:val="A9B7C6"/>
+          <w:sz w:val="20"/>
+          <w:szCs w:val="20"/>
+          <w:lang w:val="es-GT" w:eastAsia="es-GT"/>
+        </w:rPr>
+        <w:t xml:space="preserve"> \</w:t>
+      </w:r>
+      <w:r>
+        <w:rPr>
+          <w:rFonts w:ascii="Courier New" w:eastAsia="Times New Roman" w:hAnsi="Courier New" w:cs="Courier New"/>
+          <w:color w:val="A9B7C6"/>
+          <w:sz w:val="20"/>
+          <w:szCs w:val="20"/>
+          <w:lang w:val="es-GT" w:eastAsia="es-GT"/>
+        </w:rPr>
         <w:br/>
-        <w:t xml:space="preserve">  libmysqlclient-dev \</w:t>
+        <w:t xml:space="preserve">  </w:t>
+      </w:r>
+      <w:proofErr w:type="spellStart"/>
+      <w:r>
+        <w:rPr>
+          <w:rFonts w:ascii="Courier New" w:eastAsia="Times New Roman" w:hAnsi="Courier New" w:cs="Courier New"/>
+          <w:color w:val="A9B7C6"/>
+          <w:sz w:val="20"/>
+          <w:szCs w:val="20"/>
+          <w:lang w:val="es-GT" w:eastAsia="es-GT"/>
+        </w:rPr>
+        <w:t>libmysqlclient-dev</w:t>
+      </w:r>
+      <w:proofErr w:type="spellEnd"/>
+      <w:r>
+        <w:rPr>
+          <w:rFonts w:ascii="Courier New" w:eastAsia="Times New Roman" w:hAnsi="Courier New" w:cs="Courier New"/>
+          <w:color w:val="A9B7C6"/>
+          <w:sz w:val="20"/>
+          <w:szCs w:val="20"/>
+          <w:lang w:val="es-GT" w:eastAsia="es-GT"/>
+        </w:rPr>
+        <w:t xml:space="preserve"> \</w:t>
       </w:r>
       <w:r>
         <w:rPr>
@@ -2849,14 +3185,36 @@
         </w:rPr>
         <w:t>El código fuente del dashboard (</w:t>
       </w:r>
-      <w:r>
-        <w:rPr>
-          <w:i/>
-          <w:iCs/>
-          <w:lang w:val="es-GT"/>
-        </w:rPr>
-        <w:t>server.R, Ui.R</w:t>
-      </w:r>
+      <w:proofErr w:type="spellStart"/>
+      <w:proofErr w:type="gramStart"/>
+      <w:r>
+        <w:rPr>
+          <w:i/>
+          <w:iCs/>
+          <w:lang w:val="es-GT"/>
+        </w:rPr>
+        <w:t>server.R</w:t>
+      </w:r>
+      <w:proofErr w:type="spellEnd"/>
+      <w:proofErr w:type="gramEnd"/>
+      <w:r>
+        <w:rPr>
+          <w:i/>
+          <w:iCs/>
+          <w:lang w:val="es-GT"/>
+        </w:rPr>
+        <w:t xml:space="preserve">, </w:t>
+      </w:r>
+      <w:proofErr w:type="spellStart"/>
+      <w:r>
+        <w:rPr>
+          <w:i/>
+          <w:iCs/>
+          <w:lang w:val="es-GT"/>
+        </w:rPr>
+        <w:t>Ui.R</w:t>
+      </w:r>
+      <w:proofErr w:type="spellEnd"/>
       <w:r>
         <w:rPr>
           <w:lang w:val="es-GT"/>
@@ -2869,8 +3227,18 @@
           <w:iCs/>
           <w:lang w:val="es-GT"/>
         </w:rPr>
-        <w:t>Docker-compose.yml</w:t>
-      </w:r>
+        <w:t>Docker-</w:t>
+      </w:r>
+      <w:proofErr w:type="spellStart"/>
+      <w:r>
+        <w:rPr>
+          <w:i/>
+          <w:iCs/>
+          <w:lang w:val="es-GT"/>
+        </w:rPr>
+        <w:t>compose.yml</w:t>
+      </w:r>
+      <w:proofErr w:type="spellEnd"/>
       <w:r>
         <w:rPr>
           <w:lang w:val="es-GT"/>
@@ -2895,28 +3263,26 @@
         <w:rPr>
           <w:lang w:val="es-GT"/>
         </w:rPr>
-        <w:t xml:space="preserve">Para la base de datos que usará el contenedor, se usará </w:t>
-      </w:r>
-      <w:r>
-        <w:rPr>
-          <w:lang w:val="es-GT"/>
-        </w:rPr>
-        <w:t>MySQL</w:t>
-      </w:r>
-      <w:r>
-        <w:rPr>
-          <w:lang w:val="es-GT"/>
-        </w:rPr>
-        <w:t xml:space="preserve">, que se creará y configurará desde el </w:t>
-      </w:r>
-      <w:r>
-        <w:rPr>
-          <w:i/>
-          <w:iCs/>
-          <w:lang w:val="es-GT"/>
-        </w:rPr>
-        <w:t>Docker-compose.yml</w:t>
-      </w:r>
+        <w:t xml:space="preserve">Para la base de datos que usará el contenedor, se usará MySQL, que se creará y configurará desde el </w:t>
+      </w:r>
+      <w:r>
+        <w:rPr>
+          <w:i/>
+          <w:iCs/>
+          <w:lang w:val="es-GT"/>
+        </w:rPr>
+        <w:t>Docker-</w:t>
+      </w:r>
+      <w:proofErr w:type="spellStart"/>
+      <w:r>
+        <w:rPr>
+          <w:i/>
+          <w:iCs/>
+          <w:lang w:val="es-GT"/>
+        </w:rPr>
+        <w:t>compose.yml</w:t>
+      </w:r>
+      <w:proofErr w:type="spellEnd"/>
       <w:r>
         <w:rPr>
           <w:lang w:val="es-GT"/>
@@ -3072,8 +3438,20 @@
           <w:iCs/>
           <w:lang w:val="es-GT"/>
         </w:rPr>
-        <w:t>Docker-compose</w:t>
-      </w:r>
+        <w:t>Docker-</w:t>
+      </w:r>
+      <w:proofErr w:type="spellStart"/>
+      <w:r>
+        <w:rPr>
+          <w:b/>
+          <w:bCs/>
+          <w:i/>
+          <w:iCs/>
+          <w:lang w:val="es-GT"/>
+        </w:rPr>
+        <w:t>compose</w:t>
+      </w:r>
+      <w:proofErr w:type="spellEnd"/>
     </w:p>
     <w:p>
       <w:pPr>
@@ -3100,7 +3478,49 @@
         <w:rPr>
           <w:lang w:val="es-GT"/>
         </w:rPr>
-        <w:t>El Docker-compose orquestará el contenedor de airflow con su base de datos (postgreSQL), shiny Server y la base de datos que utilizará el dashboard (MySQL), de la siguiente forma:</w:t>
+        <w:t>El Docker-</w:t>
+      </w:r>
+      <w:proofErr w:type="spellStart"/>
+      <w:r>
+        <w:rPr>
+          <w:lang w:val="es-GT"/>
+        </w:rPr>
+        <w:t>compose</w:t>
+      </w:r>
+      <w:proofErr w:type="spellEnd"/>
+      <w:r>
+        <w:rPr>
+          <w:lang w:val="es-GT"/>
+        </w:rPr>
+        <w:t xml:space="preserve"> orquestará el contenedor de </w:t>
+      </w:r>
+      <w:proofErr w:type="spellStart"/>
+      <w:r>
+        <w:rPr>
+          <w:lang w:val="es-GT"/>
+        </w:rPr>
+        <w:t>airflow</w:t>
+      </w:r>
+      <w:proofErr w:type="spellEnd"/>
+      <w:r>
+        <w:rPr>
+          <w:lang w:val="es-GT"/>
+        </w:rPr>
+        <w:t xml:space="preserve"> con su base de datos (</w:t>
+      </w:r>
+      <w:proofErr w:type="spellStart"/>
+      <w:r>
+        <w:rPr>
+          <w:lang w:val="es-GT"/>
+        </w:rPr>
+        <w:t>postgreSQL</w:t>
+      </w:r>
+      <w:proofErr w:type="spellEnd"/>
+      <w:r>
+        <w:rPr>
+          <w:lang w:val="es-GT"/>
+        </w:rPr>
+        <w:t>), shiny Server y la base de datos que utilizará el dashboard (MySQL), de la siguiente forma:</w:t>
       </w:r>
     </w:p>
     <w:p>
@@ -3213,6 +3633,7 @@
         <w:br/>
         <w:t xml:space="preserve">    </w:t>
       </w:r>
+      <w:proofErr w:type="spellStart"/>
       <w:r>
         <w:rPr>
           <w:rFonts w:ascii="Courier New" w:eastAsia="Times New Roman" w:hAnsi="Courier New" w:cs="Courier New"/>
@@ -3223,6 +3644,7 @@
         </w:rPr>
         <w:t>postgres</w:t>
       </w:r>
+      <w:proofErr w:type="spellEnd"/>
       <w:r>
         <w:rPr>
           <w:rFonts w:ascii="Courier New" w:eastAsia="Times New Roman" w:hAnsi="Courier New" w:cs="Courier New"/>
@@ -3576,6 +3998,7 @@
         <w:br/>
         <w:t xml:space="preserve">        </w:t>
       </w:r>
+      <w:proofErr w:type="spellStart"/>
       <w:r>
         <w:rPr>
           <w:rFonts w:ascii="Courier New" w:eastAsia="Times New Roman" w:hAnsi="Courier New" w:cs="Courier New"/>
@@ -3586,6 +4009,7 @@
         </w:rPr>
         <w:t>depends_on</w:t>
       </w:r>
+      <w:proofErr w:type="spellEnd"/>
       <w:r>
         <w:rPr>
           <w:rFonts w:ascii="Courier New" w:eastAsia="Times New Roman" w:hAnsi="Courier New" w:cs="Courier New"/>
@@ -3605,8 +4029,20 @@
           <w:lang w:eastAsia="es-GT"/>
         </w:rPr>
         <w:br/>
-        <w:t xml:space="preserve">            - postgres</w:t>
-      </w:r>
+        <w:t xml:space="preserve">            - </w:t>
+      </w:r>
+      <w:proofErr w:type="spellStart"/>
+      <w:r>
+        <w:rPr>
+          <w:rFonts w:ascii="Courier New" w:eastAsia="Times New Roman" w:hAnsi="Courier New" w:cs="Courier New"/>
+          <w:color w:val="A9B7C6"/>
+          <w:sz w:val="20"/>
+          <w:szCs w:val="20"/>
+          <w:lang w:eastAsia="es-GT"/>
+        </w:rPr>
+        <w:t>postgres</w:t>
+      </w:r>
+      <w:proofErr w:type="spellEnd"/>
       <w:r>
         <w:rPr>
           <w:rFonts w:ascii="Courier New" w:eastAsia="Times New Roman" w:hAnsi="Courier New" w:cs="Courier New"/>
@@ -3834,8 +4270,64 @@
           <w:lang w:eastAsia="es-GT"/>
         </w:rPr>
         <w:br/>
-        <w:t xml:space="preserve">            - ./dags:/usr/local/airflow/dags</w:t>
-      </w:r>
+        <w:t xml:space="preserve">            - ./</w:t>
+      </w:r>
+      <w:proofErr w:type="spellStart"/>
+      <w:r>
+        <w:rPr>
+          <w:rFonts w:ascii="Courier New" w:eastAsia="Times New Roman" w:hAnsi="Courier New" w:cs="Courier New"/>
+          <w:color w:val="A9B7C6"/>
+          <w:sz w:val="20"/>
+          <w:szCs w:val="20"/>
+          <w:lang w:eastAsia="es-GT"/>
+        </w:rPr>
+        <w:t>dags</w:t>
+      </w:r>
+      <w:proofErr w:type="spellEnd"/>
+      <w:r>
+        <w:rPr>
+          <w:rFonts w:ascii="Courier New" w:eastAsia="Times New Roman" w:hAnsi="Courier New" w:cs="Courier New"/>
+          <w:color w:val="A9B7C6"/>
+          <w:sz w:val="20"/>
+          <w:szCs w:val="20"/>
+          <w:lang w:eastAsia="es-GT"/>
+        </w:rPr>
+        <w:t>:/</w:t>
+      </w:r>
+      <w:proofErr w:type="spellStart"/>
+      <w:r>
+        <w:rPr>
+          <w:rFonts w:ascii="Courier New" w:eastAsia="Times New Roman" w:hAnsi="Courier New" w:cs="Courier New"/>
+          <w:color w:val="A9B7C6"/>
+          <w:sz w:val="20"/>
+          <w:szCs w:val="20"/>
+          <w:lang w:eastAsia="es-GT"/>
+        </w:rPr>
+        <w:t>usr</w:t>
+      </w:r>
+      <w:proofErr w:type="spellEnd"/>
+      <w:r>
+        <w:rPr>
+          <w:rFonts w:ascii="Courier New" w:eastAsia="Times New Roman" w:hAnsi="Courier New" w:cs="Courier New"/>
+          <w:color w:val="A9B7C6"/>
+          <w:sz w:val="20"/>
+          <w:szCs w:val="20"/>
+          <w:lang w:eastAsia="es-GT"/>
+        </w:rPr>
+        <w:t>/local/airflow/</w:t>
+      </w:r>
+      <w:proofErr w:type="spellStart"/>
+      <w:r>
+        <w:rPr>
+          <w:rFonts w:ascii="Courier New" w:eastAsia="Times New Roman" w:hAnsi="Courier New" w:cs="Courier New"/>
+          <w:color w:val="A9B7C6"/>
+          <w:sz w:val="20"/>
+          <w:szCs w:val="20"/>
+          <w:lang w:eastAsia="es-GT"/>
+        </w:rPr>
+        <w:t>dags</w:t>
+      </w:r>
+      <w:proofErr w:type="spellEnd"/>
       <w:r>
         <w:rPr>
           <w:rFonts w:ascii="Courier New" w:eastAsia="Times New Roman" w:hAnsi="Courier New" w:cs="Courier New"/>
@@ -3941,6 +4433,7 @@
         <w:br/>
         <w:t xml:space="preserve">        </w:t>
       </w:r>
+      <w:proofErr w:type="spellStart"/>
       <w:r>
         <w:rPr>
           <w:rFonts w:ascii="Courier New" w:eastAsia="Times New Roman" w:hAnsi="Courier New" w:cs="Courier New"/>
@@ -3951,6 +4444,7 @@
         </w:rPr>
         <w:t>healthcheck</w:t>
       </w:r>
+      <w:proofErr w:type="spellEnd"/>
       <w:r>
         <w:rPr>
           <w:rFonts w:ascii="Courier New" w:eastAsia="Times New Roman" w:hAnsi="Courier New" w:cs="Courier New"/>
@@ -4020,7 +4514,51 @@
           <w:szCs w:val="20"/>
           <w:lang w:eastAsia="es-GT"/>
         </w:rPr>
-        <w:t>"[ -f /usr/local/airflow/airflow-webserver.pid ]"</w:t>
+        <w:t>"[ -f /</w:t>
+      </w:r>
+      <w:proofErr w:type="spellStart"/>
+      <w:r>
+        <w:rPr>
+          <w:rFonts w:ascii="Courier New" w:eastAsia="Times New Roman" w:hAnsi="Courier New" w:cs="Courier New"/>
+          <w:color w:val="6A8759"/>
+          <w:sz w:val="20"/>
+          <w:szCs w:val="20"/>
+          <w:lang w:eastAsia="es-GT"/>
+        </w:rPr>
+        <w:t>usr</w:t>
+      </w:r>
+      <w:proofErr w:type="spellEnd"/>
+      <w:r>
+        <w:rPr>
+          <w:rFonts w:ascii="Courier New" w:eastAsia="Times New Roman" w:hAnsi="Courier New" w:cs="Courier New"/>
+          <w:color w:val="6A8759"/>
+          <w:sz w:val="20"/>
+          <w:szCs w:val="20"/>
+          <w:lang w:eastAsia="es-GT"/>
+        </w:rPr>
+        <w:t>/local/airflow/airflow-</w:t>
+      </w:r>
+      <w:proofErr w:type="spellStart"/>
+      <w:r>
+        <w:rPr>
+          <w:rFonts w:ascii="Courier New" w:eastAsia="Times New Roman" w:hAnsi="Courier New" w:cs="Courier New"/>
+          <w:color w:val="6A8759"/>
+          <w:sz w:val="20"/>
+          <w:szCs w:val="20"/>
+          <w:lang w:eastAsia="es-GT"/>
+        </w:rPr>
+        <w:t>webserver.pid</w:t>
+      </w:r>
+      <w:proofErr w:type="spellEnd"/>
+      <w:r>
+        <w:rPr>
+          <w:rFonts w:ascii="Courier New" w:eastAsia="Times New Roman" w:hAnsi="Courier New" w:cs="Courier New"/>
+          <w:color w:val="6A8759"/>
+          <w:sz w:val="20"/>
+          <w:szCs w:val="20"/>
+          <w:lang w:eastAsia="es-GT"/>
+        </w:rPr>
+        <w:t xml:space="preserve"> ]"</w:t>
       </w:r>
       <w:r>
         <w:rPr>
@@ -4146,6 +4684,7 @@
         <w:br/>
         <w:t xml:space="preserve">    </w:t>
       </w:r>
+      <w:proofErr w:type="spellStart"/>
       <w:r>
         <w:rPr>
           <w:rFonts w:ascii="Courier New" w:eastAsia="Times New Roman" w:hAnsi="Courier New" w:cs="Courier New"/>
@@ -4156,6 +4695,7 @@
         </w:rPr>
         <w:t>db</w:t>
       </w:r>
+      <w:proofErr w:type="spellEnd"/>
       <w:r>
         <w:rPr>
           <w:rFonts w:ascii="Courier New" w:eastAsia="Times New Roman" w:hAnsi="Courier New" w:cs="Courier New"/>
@@ -4237,7 +4777,95 @@
           <w:lang w:eastAsia="es-GT"/>
         </w:rPr>
         <w:br/>
-        <w:t xml:space="preserve">            - ./script_dbs/schema.sql:/docker-entrypoint-initdb.d/1.sql</w:t>
+        <w:t xml:space="preserve">            - ./</w:t>
+      </w:r>
+      <w:proofErr w:type="spellStart"/>
+      <w:r>
+        <w:rPr>
+          <w:rFonts w:ascii="Courier New" w:eastAsia="Times New Roman" w:hAnsi="Courier New" w:cs="Courier New"/>
+          <w:color w:val="A9B7C6"/>
+          <w:sz w:val="20"/>
+          <w:szCs w:val="20"/>
+          <w:lang w:eastAsia="es-GT"/>
+        </w:rPr>
+        <w:t>script_dbs</w:t>
+      </w:r>
+      <w:proofErr w:type="spellEnd"/>
+      <w:r>
+        <w:rPr>
+          <w:rFonts w:ascii="Courier New" w:eastAsia="Times New Roman" w:hAnsi="Courier New" w:cs="Courier New"/>
+          <w:color w:val="A9B7C6"/>
+          <w:sz w:val="20"/>
+          <w:szCs w:val="20"/>
+          <w:lang w:eastAsia="es-GT"/>
+        </w:rPr>
+        <w:t>/</w:t>
+      </w:r>
+      <w:proofErr w:type="spellStart"/>
+      <w:r>
+        <w:rPr>
+          <w:rFonts w:ascii="Courier New" w:eastAsia="Times New Roman" w:hAnsi="Courier New" w:cs="Courier New"/>
+          <w:color w:val="A9B7C6"/>
+          <w:sz w:val="20"/>
+          <w:szCs w:val="20"/>
+          <w:lang w:eastAsia="es-GT"/>
+        </w:rPr>
+        <w:t>schema.sql</w:t>
+      </w:r>
+      <w:proofErr w:type="spellEnd"/>
+      <w:r>
+        <w:rPr>
+          <w:rFonts w:ascii="Courier New" w:eastAsia="Times New Roman" w:hAnsi="Courier New" w:cs="Courier New"/>
+          <w:color w:val="A9B7C6"/>
+          <w:sz w:val="20"/>
+          <w:szCs w:val="20"/>
+          <w:lang w:eastAsia="es-GT"/>
+        </w:rPr>
+        <w:t>:/docker-</w:t>
+      </w:r>
+      <w:proofErr w:type="spellStart"/>
+      <w:r>
+        <w:rPr>
+          <w:rFonts w:ascii="Courier New" w:eastAsia="Times New Roman" w:hAnsi="Courier New" w:cs="Courier New"/>
+          <w:color w:val="A9B7C6"/>
+          <w:sz w:val="20"/>
+          <w:szCs w:val="20"/>
+          <w:lang w:eastAsia="es-GT"/>
+        </w:rPr>
+        <w:t>entrypoint</w:t>
+      </w:r>
+      <w:proofErr w:type="spellEnd"/>
+      <w:r>
+        <w:rPr>
+          <w:rFonts w:ascii="Courier New" w:eastAsia="Times New Roman" w:hAnsi="Courier New" w:cs="Courier New"/>
+          <w:color w:val="A9B7C6"/>
+          <w:sz w:val="20"/>
+          <w:szCs w:val="20"/>
+          <w:lang w:eastAsia="es-GT"/>
+        </w:rPr>
+        <w:t>-</w:t>
+      </w:r>
+      <w:proofErr w:type="spellStart"/>
+      <w:r>
+        <w:rPr>
+          <w:rFonts w:ascii="Courier New" w:eastAsia="Times New Roman" w:hAnsi="Courier New" w:cs="Courier New"/>
+          <w:color w:val="A9B7C6"/>
+          <w:sz w:val="20"/>
+          <w:szCs w:val="20"/>
+          <w:lang w:eastAsia="es-GT"/>
+        </w:rPr>
+        <w:t>initdb.d</w:t>
+      </w:r>
+      <w:proofErr w:type="spellEnd"/>
+      <w:r>
+        <w:rPr>
+          <w:rFonts w:ascii="Courier New" w:eastAsia="Times New Roman" w:hAnsi="Courier New" w:cs="Courier New"/>
+          <w:color w:val="A9B7C6"/>
+          <w:sz w:val="20"/>
+          <w:szCs w:val="20"/>
+          <w:lang w:eastAsia="es-GT"/>
+        </w:rPr>
+        <w:t>/1.sql</w:t>
       </w:r>
       <w:r>
         <w:rPr>
@@ -4403,8 +5031,20 @@
           <w:szCs w:val="20"/>
           <w:lang w:eastAsia="es-GT"/>
         </w:rPr>
-        <w:t>: covid</w:t>
-      </w:r>
+        <w:t xml:space="preserve">: </w:t>
+      </w:r>
+      <w:proofErr w:type="spellStart"/>
+      <w:r>
+        <w:rPr>
+          <w:rFonts w:ascii="Courier New" w:eastAsia="Times New Roman" w:hAnsi="Courier New" w:cs="Courier New"/>
+          <w:color w:val="A9B7C6"/>
+          <w:sz w:val="20"/>
+          <w:szCs w:val="20"/>
+          <w:lang w:eastAsia="es-GT"/>
+        </w:rPr>
+        <w:t>covid</w:t>
+      </w:r>
+      <w:proofErr w:type="spellEnd"/>
       <w:r>
         <w:rPr>
           <w:rFonts w:ascii="Courier New" w:eastAsia="Times New Roman" w:hAnsi="Courier New" w:cs="Courier New"/>
@@ -4434,8 +5074,20 @@
           <w:szCs w:val="20"/>
           <w:lang w:eastAsia="es-GT"/>
         </w:rPr>
-        <w:t>: covid</w:t>
-      </w:r>
+        <w:t xml:space="preserve">: </w:t>
+      </w:r>
+      <w:proofErr w:type="spellStart"/>
+      <w:r>
+        <w:rPr>
+          <w:rFonts w:ascii="Courier New" w:eastAsia="Times New Roman" w:hAnsi="Courier New" w:cs="Courier New"/>
+          <w:color w:val="A9B7C6"/>
+          <w:sz w:val="20"/>
+          <w:szCs w:val="20"/>
+          <w:lang w:eastAsia="es-GT"/>
+        </w:rPr>
+        <w:t>covid</w:t>
+      </w:r>
+      <w:proofErr w:type="spellEnd"/>
       <w:r>
         <w:rPr>
           <w:rFonts w:ascii="Courier New" w:eastAsia="Times New Roman" w:hAnsi="Courier New" w:cs="Courier New"/>
@@ -4538,8 +5190,20 @@
           <w:lang w:eastAsia="es-GT"/>
         </w:rPr>
         <w:br/>
-        <w:t xml:space="preserve">            ./dashboard_shiny</w:t>
-      </w:r>
+        <w:t xml:space="preserve">            ./</w:t>
+      </w:r>
+      <w:proofErr w:type="spellStart"/>
+      <w:r>
+        <w:rPr>
+          <w:rFonts w:ascii="Courier New" w:eastAsia="Times New Roman" w:hAnsi="Courier New" w:cs="Courier New"/>
+          <w:color w:val="A9B7C6"/>
+          <w:sz w:val="20"/>
+          <w:szCs w:val="20"/>
+          <w:lang w:eastAsia="es-GT"/>
+        </w:rPr>
+        <w:t>dashboard_shiny</w:t>
+      </w:r>
+      <w:proofErr w:type="spellEnd"/>
       <w:r>
         <w:rPr>
           <w:rFonts w:ascii="Courier New" w:eastAsia="Times New Roman" w:hAnsi="Courier New" w:cs="Courier New"/>
@@ -4551,6 +5215,7 @@
         <w:br/>
         <w:t xml:space="preserve">        </w:t>
       </w:r>
+      <w:proofErr w:type="spellStart"/>
       <w:r>
         <w:rPr>
           <w:rFonts w:ascii="Courier New" w:eastAsia="Times New Roman" w:hAnsi="Courier New" w:cs="Courier New"/>
@@ -4561,6 +5226,7 @@
         </w:rPr>
         <w:t>depends_on</w:t>
       </w:r>
+      <w:proofErr w:type="spellEnd"/>
       <w:r>
         <w:rPr>
           <w:rFonts w:ascii="Courier New" w:eastAsia="Times New Roman" w:hAnsi="Courier New" w:cs="Courier New"/>
@@ -4590,8 +5256,20 @@
           <w:lang w:eastAsia="es-GT"/>
         </w:rPr>
         <w:lastRenderedPageBreak/>
-        <w:t xml:space="preserve">            - db</w:t>
-      </w:r>
+        <w:t xml:space="preserve">            - </w:t>
+      </w:r>
+      <w:proofErr w:type="spellStart"/>
+      <w:r>
+        <w:rPr>
+          <w:rFonts w:ascii="Courier New" w:eastAsia="Times New Roman" w:hAnsi="Courier New" w:cs="Courier New"/>
+          <w:color w:val="A9B7C6"/>
+          <w:sz w:val="20"/>
+          <w:szCs w:val="20"/>
+          <w:lang w:eastAsia="es-GT"/>
+        </w:rPr>
+        <w:t>db</w:t>
+      </w:r>
+      <w:proofErr w:type="spellEnd"/>
       <w:r>
         <w:rPr>
           <w:rFonts w:ascii="Courier New" w:eastAsia="Times New Roman" w:hAnsi="Courier New" w:cs="Courier New"/>
@@ -4674,7 +5352,51 @@
           <w:lang w:eastAsia="es-GT"/>
         </w:rPr>
         <w:br/>
-        <w:t xml:space="preserve">            - ./dashboard_shiny/code:/srv/shiny-server/</w:t>
+        <w:t xml:space="preserve">            - ./</w:t>
+      </w:r>
+      <w:proofErr w:type="spellStart"/>
+      <w:r>
+        <w:rPr>
+          <w:rFonts w:ascii="Courier New" w:eastAsia="Times New Roman" w:hAnsi="Courier New" w:cs="Courier New"/>
+          <w:color w:val="A9B7C6"/>
+          <w:sz w:val="20"/>
+          <w:szCs w:val="20"/>
+          <w:lang w:eastAsia="es-GT"/>
+        </w:rPr>
+        <w:t>dashboard_shiny</w:t>
+      </w:r>
+      <w:proofErr w:type="spellEnd"/>
+      <w:r>
+        <w:rPr>
+          <w:rFonts w:ascii="Courier New" w:eastAsia="Times New Roman" w:hAnsi="Courier New" w:cs="Courier New"/>
+          <w:color w:val="A9B7C6"/>
+          <w:sz w:val="20"/>
+          <w:szCs w:val="20"/>
+          <w:lang w:eastAsia="es-GT"/>
+        </w:rPr>
+        <w:t>/code:/</w:t>
+      </w:r>
+      <w:proofErr w:type="spellStart"/>
+      <w:r>
+        <w:rPr>
+          <w:rFonts w:ascii="Courier New" w:eastAsia="Times New Roman" w:hAnsi="Courier New" w:cs="Courier New"/>
+          <w:color w:val="A9B7C6"/>
+          <w:sz w:val="20"/>
+          <w:szCs w:val="20"/>
+          <w:lang w:eastAsia="es-GT"/>
+        </w:rPr>
+        <w:t>srv</w:t>
+      </w:r>
+      <w:proofErr w:type="spellEnd"/>
+      <w:r>
+        <w:rPr>
+          <w:rFonts w:ascii="Courier New" w:eastAsia="Times New Roman" w:hAnsi="Courier New" w:cs="Courier New"/>
+          <w:color w:val="A9B7C6"/>
+          <w:sz w:val="20"/>
+          <w:szCs w:val="20"/>
+          <w:lang w:eastAsia="es-GT"/>
+        </w:rPr>
+        <w:t>/shiny-server/</w:t>
       </w:r>
       <w:r>
         <w:rPr>
@@ -4704,7 +5426,25 @@
           <w:iCs/>
           <w:lang w:val="es-GT"/>
         </w:rPr>
-        <w:t>** Nota: Se dejará archive yml en el repositorio de las fuentes</w:t>
+        <w:t xml:space="preserve">** Nota: Se dejará archive </w:t>
+      </w:r>
+      <w:proofErr w:type="spellStart"/>
+      <w:r>
+        <w:rPr>
+          <w:i/>
+          <w:iCs/>
+          <w:lang w:val="es-GT"/>
+        </w:rPr>
+        <w:t>yml</w:t>
+      </w:r>
+      <w:proofErr w:type="spellEnd"/>
+      <w:r>
+        <w:rPr>
+          <w:i/>
+          <w:iCs/>
+          <w:lang w:val="es-GT"/>
+        </w:rPr>
+        <w:t xml:space="preserve"> en el repositorio de las fuentes</w:t>
       </w:r>
       <w:r>
         <w:rPr>
@@ -4720,7 +5460,25 @@
           <w:iCs/>
           <w:lang w:val="es-GT"/>
         </w:rPr>
-        <w:t xml:space="preserve"> (Github).</w:t>
+        <w:t xml:space="preserve"> (</w:t>
+      </w:r>
+      <w:proofErr w:type="spellStart"/>
+      <w:r>
+        <w:rPr>
+          <w:i/>
+          <w:iCs/>
+          <w:lang w:val="es-GT"/>
+        </w:rPr>
+        <w:t>Github</w:t>
+      </w:r>
+      <w:proofErr w:type="spellEnd"/>
+      <w:r>
+        <w:rPr>
+          <w:i/>
+          <w:iCs/>
+          <w:lang w:val="es-GT"/>
+        </w:rPr>
+        <w:t>).</w:t>
       </w:r>
     </w:p>
     <w:p>
@@ -4755,15 +5513,39 @@
         <w:rPr>
           <w:lang w:val="es-GT"/>
         </w:rPr>
-        <w:t>levanta el Docker-compose por medio del comando “</w:t>
-      </w:r>
-      <w:r>
-        <w:rPr>
-          <w:i/>
-          <w:iCs/>
-          <w:lang w:val="es-GT"/>
-        </w:rPr>
-        <w:t>docker-compose up</w:t>
+        <w:t>levanta el Docker-</w:t>
+      </w:r>
+      <w:proofErr w:type="spellStart"/>
+      <w:r>
+        <w:rPr>
+          <w:lang w:val="es-GT"/>
+        </w:rPr>
+        <w:t>compose</w:t>
+      </w:r>
+      <w:proofErr w:type="spellEnd"/>
+      <w:r>
+        <w:rPr>
+          <w:lang w:val="es-GT"/>
+        </w:rPr>
+        <w:t xml:space="preserve"> por medio del comando “</w:t>
+      </w:r>
+      <w:proofErr w:type="spellStart"/>
+      <w:r>
+        <w:rPr>
+          <w:i/>
+          <w:iCs/>
+          <w:lang w:val="es-GT"/>
+        </w:rPr>
+        <w:t>docker-compose</w:t>
+      </w:r>
+      <w:proofErr w:type="spellEnd"/>
+      <w:r>
+        <w:rPr>
+          <w:i/>
+          <w:iCs/>
+          <w:lang w:val="es-GT"/>
+        </w:rPr>
+        <w:t xml:space="preserve"> up</w:t>
       </w:r>
       <w:r>
         <w:rPr>
@@ -4785,8 +5567,8 @@
           <w:noProof/>
         </w:rPr>
         <w:drawing>
-          <wp:inline distT="0" distB="0" distL="0" distR="0" wp14:anchorId="3A9E15DD" wp14:editId="2D9A881C">
-            <wp:extent cx="6686550" cy="2324100"/>
+          <wp:inline distT="0" distB="0" distL="0" distR="0" wp14:anchorId="3A9E15DD" wp14:editId="7DF3E9E2">
+            <wp:extent cx="5486400" cy="1906954"/>
             <wp:effectExtent l="0" t="0" r="0" b="0"/>
             <wp:docPr id="13" name="Picture 13"/>
             <wp:cNvGraphicFramePr>
@@ -4808,7 +5590,7 @@
                   <pic:spPr>
                     <a:xfrm>
                       <a:off x="0" y="0"/>
-                      <a:ext cx="6686550" cy="2324100"/>
+                      <a:ext cx="5504333" cy="1913187"/>
                     </a:xfrm>
                     <a:prstGeom prst="rect">
                       <a:avLst/>
@@ -4820,50 +5602,2620 @@
           </wp:inline>
         </w:drawing>
       </w:r>
+    </w:p>
+    <w:p>
+      <w:pPr>
+        <w:spacing w:after="0"/>
+        <w:rPr>
+          <w:i/>
+          <w:iCs/>
+          <w:lang w:val="es-GT"/>
+        </w:rPr>
+      </w:pPr>
+      <w:r>
+        <w:rPr>
+          <w:i/>
+          <w:iCs/>
+          <w:sz w:val="20"/>
+          <w:szCs w:val="20"/>
+          <w:lang w:val="es-GT"/>
+        </w:rPr>
+        <w:t xml:space="preserve">** Nota: No se coloca todo el </w:t>
+      </w:r>
+      <w:r>
+        <w:rPr>
+          <w:i/>
+          <w:iCs/>
+          <w:sz w:val="20"/>
+          <w:szCs w:val="20"/>
+          <w:lang w:val="es-GT"/>
+        </w:rPr>
+        <w:t>texto generado al ejecutar el comando.</w:t>
+      </w:r>
+    </w:p>
+    <w:p>
+      <w:pPr>
+        <w:rPr>
+          <w:b/>
+          <w:lang w:val="es-GT"/>
+        </w:rPr>
+      </w:pPr>
+    </w:p>
+    <w:p>
+      <w:pPr>
+        <w:spacing w:after="0"/>
+        <w:jc w:val="both"/>
+        <w:rPr>
+          <w:b/>
+          <w:bCs/>
+          <w:i/>
+          <w:iCs/>
+          <w:lang w:val="es-GT"/>
+        </w:rPr>
+      </w:pPr>
+      <w:r>
+        <w:rPr>
+          <w:b/>
+          <w:bCs/>
+          <w:i/>
+          <w:iCs/>
+          <w:color w:val="1F3864" w:themeColor="accent1" w:themeShade="80"/>
+          <w:u w:val="single"/>
+          <w:lang w:val="es-GT"/>
+        </w:rPr>
+        <w:t xml:space="preserve">Parte </w:t>
+      </w:r>
+      <w:r>
+        <w:rPr>
+          <w:b/>
+          <w:bCs/>
+          <w:i/>
+          <w:iCs/>
+          <w:color w:val="1F3864" w:themeColor="accent1" w:themeShade="80"/>
+          <w:u w:val="single"/>
+          <w:lang w:val="es-GT"/>
+        </w:rPr>
+        <w:t>5</w:t>
+      </w:r>
+      <w:r>
+        <w:rPr>
+          <w:b/>
+          <w:bCs/>
+          <w:i/>
+          <w:iCs/>
+          <w:color w:val="1F3864" w:themeColor="accent1" w:themeShade="80"/>
+          <w:u w:val="single"/>
+          <w:lang w:val="es-GT"/>
+        </w:rPr>
+        <w:t xml:space="preserve">: </w:t>
+      </w:r>
+      <w:proofErr w:type="spellStart"/>
+      <w:r>
+        <w:rPr>
+          <w:b/>
+          <w:bCs/>
+          <w:i/>
+          <w:iCs/>
+          <w:lang w:val="es-GT"/>
+        </w:rPr>
+        <w:t>DAGs</w:t>
+      </w:r>
+      <w:proofErr w:type="spellEnd"/>
+      <w:r>
+        <w:rPr>
+          <w:b/>
+          <w:bCs/>
+          <w:i/>
+          <w:iCs/>
+          <w:lang w:val="es-GT"/>
+        </w:rPr>
+        <w:t xml:space="preserve"> en Airflow</w:t>
+      </w:r>
+    </w:p>
+    <w:p>
+      <w:pPr>
+        <w:spacing w:after="0"/>
+        <w:jc w:val="both"/>
+        <w:rPr>
+          <w:b/>
+          <w:bCs/>
+          <w:i/>
+          <w:iCs/>
+          <w:lang w:val="es-GT"/>
+        </w:rPr>
+      </w:pPr>
+    </w:p>
+    <w:p>
+      <w:pPr>
+        <w:jc w:val="both"/>
+        <w:rPr>
+          <w:lang w:val="es-GT"/>
+        </w:rPr>
+      </w:pPr>
+      <w:r>
+        <w:rPr>
+          <w:lang w:val="es-GT"/>
+        </w:rPr>
+        <w:t xml:space="preserve">Con la finalidad de tener la posibilidad de crear diferentes programaciones para los archivos, se decido crear 3 </w:t>
+      </w:r>
+      <w:proofErr w:type="spellStart"/>
+      <w:r>
+        <w:rPr>
+          <w:lang w:val="es-GT"/>
+        </w:rPr>
+        <w:t>DAGs</w:t>
+      </w:r>
+      <w:proofErr w:type="spellEnd"/>
+      <w:r>
+        <w:rPr>
+          <w:lang w:val="es-GT"/>
+        </w:rPr>
+        <w:t xml:space="preserve"> diferentes para la extracción, transformación y carga de los archivos a la base de datos.</w:t>
+      </w:r>
+    </w:p>
+    <w:p>
+      <w:pPr>
+        <w:pStyle w:val="ListParagraph"/>
+        <w:numPr>
+          <w:ilvl w:val="0"/>
+          <w:numId w:val="15"/>
+        </w:numPr>
+        <w:jc w:val="both"/>
+        <w:rPr>
+          <w:lang w:val="es-GT"/>
+        </w:rPr>
+      </w:pPr>
+      <w:r>
+        <w:rPr>
+          <w:lang w:val="es-GT"/>
+        </w:rPr>
+        <w:t>Primero se definieron como constantes globales el nombre la configuración de conexión a la carpeta del archivo, el nombre de los archivos, la ubicación dentro del servidor de Airflow y el nombre de salida del archivo.</w:t>
+      </w:r>
+    </w:p>
+    <w:p>
+      <w:pPr>
+        <w:jc w:val="center"/>
+        <w:rPr>
+          <w:lang w:val="es-GT"/>
+        </w:rPr>
+      </w:pPr>
+      <w:r>
+        <w:rPr>
+          <w:lang w:val="es-GT"/>
+        </w:rPr>
+        <w:drawing>
+          <wp:inline distT="0" distB="0" distL="0" distR="0" wp14:anchorId="16367577" wp14:editId="49E59B48">
+            <wp:extent cx="3171825" cy="3465800"/>
+            <wp:effectExtent l="0" t="0" r="0" b="1905"/>
+            <wp:docPr id="16" name="Picture 16"/>
+            <wp:cNvGraphicFramePr>
+              <a:graphicFrameLocks xmlns:a="http://schemas.openxmlformats.org/drawingml/2006/main" noChangeAspect="1"/>
+            </wp:cNvGraphicFramePr>
+            <a:graphic xmlns:a="http://schemas.openxmlformats.org/drawingml/2006/main">
+              <a:graphicData uri="http://schemas.openxmlformats.org/drawingml/2006/picture">
+                <pic:pic xmlns:pic="http://schemas.openxmlformats.org/drawingml/2006/picture">
+                  <pic:nvPicPr>
+                    <pic:cNvPr id="0" name="Imagen 6"/>
+                    <pic:cNvPicPr>
+                      <a:picLocks noChangeAspect="1" noChangeArrowheads="1"/>
+                    </pic:cNvPicPr>
+                  </pic:nvPicPr>
+                  <pic:blipFill>
+                    <a:blip r:embed="rId11" cstate="print">
+                      <a:extLst>
+                        <a:ext uri="{28A0092B-C50C-407E-A947-70E740481C1C}">
+                          <a14:useLocalDpi xmlns:a14="http://schemas.microsoft.com/office/drawing/2010/main" val="0"/>
+                        </a:ext>
+                      </a:extLst>
+                    </a:blip>
+                    <a:srcRect/>
+                    <a:stretch>
+                      <a:fillRect/>
+                    </a:stretch>
+                  </pic:blipFill>
+                  <pic:spPr bwMode="auto">
+                    <a:xfrm>
+                      <a:off x="0" y="0"/>
+                      <a:ext cx="3183525" cy="3478584"/>
+                    </a:xfrm>
+                    <a:prstGeom prst="rect">
+                      <a:avLst/>
+                    </a:prstGeom>
+                    <a:noFill/>
+                    <a:ln>
+                      <a:noFill/>
+                    </a:ln>
+                  </pic:spPr>
+                </pic:pic>
+              </a:graphicData>
+            </a:graphic>
+          </wp:inline>
+        </w:drawing>
+      </w:r>
+    </w:p>
+    <w:p>
+      <w:pPr>
+        <w:pStyle w:val="ListParagraph"/>
+        <w:numPr>
+          <w:ilvl w:val="0"/>
+          <w:numId w:val="15"/>
+        </w:numPr>
+        <w:jc w:val="both"/>
+        <w:rPr>
+          <w:lang w:val="es-GT"/>
+        </w:rPr>
+      </w:pPr>
+      <w:r>
+        <w:rPr>
+          <w:lang w:val="es-GT"/>
+        </w:rPr>
+        <w:lastRenderedPageBreak/>
+        <w:t>Luego de las anteriores configuraciones, se configura la función de DAG con los valores utilizados para identificar el DAG y la programación de va a tener</w:t>
+      </w:r>
+      <w:r>
+        <w:rPr>
+          <w:lang w:val="es-GT"/>
+        </w:rPr>
+        <w:t xml:space="preserve"> (ver imagen anterior)</w:t>
+      </w:r>
+      <w:r>
+        <w:rPr>
+          <w:lang w:val="es-GT"/>
+        </w:rPr>
+        <w:t xml:space="preserve">, en este ejercicio como será ejecutado manualmente estos valores son únicamente ilustrativos. </w:t>
+      </w:r>
+    </w:p>
+    <w:p>
+      <w:pPr>
+        <w:pStyle w:val="ListParagraph"/>
+        <w:numPr>
+          <w:ilvl w:val="0"/>
+          <w:numId w:val="15"/>
+        </w:numPr>
+        <w:jc w:val="both"/>
+        <w:rPr>
+          <w:lang w:val="es-GT"/>
+        </w:rPr>
+      </w:pPr>
+      <w:r>
+        <w:rPr>
+          <w:lang w:val="es-GT"/>
+        </w:rPr>
+        <w:t>La configuración siguiente es la del sensor del archivo, el cual estará buscando la llegada del archivo definido cada 10 segundos en la ruta y con el nombre configurado.</w:t>
+      </w:r>
+    </w:p>
+    <w:p>
+      <w:pPr>
+        <w:jc w:val="center"/>
+        <w:rPr>
+          <w:lang w:val="es-GT"/>
+        </w:rPr>
+      </w:pPr>
+      <w:r>
+        <w:rPr>
+          <w:lang w:val="es-GT"/>
+        </w:rPr>
+        <w:drawing>
+          <wp:inline distT="0" distB="0" distL="0" distR="0" wp14:anchorId="42450E34" wp14:editId="22913A97">
+            <wp:extent cx="5238750" cy="1238250"/>
+            <wp:effectExtent l="0" t="0" r="0" b="0"/>
+            <wp:docPr id="15" name="Picture 15"/>
+            <wp:cNvGraphicFramePr>
+              <a:graphicFrameLocks xmlns:a="http://schemas.openxmlformats.org/drawingml/2006/main" noChangeAspect="1"/>
+            </wp:cNvGraphicFramePr>
+            <a:graphic xmlns:a="http://schemas.openxmlformats.org/drawingml/2006/main">
+              <a:graphicData uri="http://schemas.openxmlformats.org/drawingml/2006/picture">
+                <pic:pic xmlns:pic="http://schemas.openxmlformats.org/drawingml/2006/picture">
+                  <pic:nvPicPr>
+                    <pic:cNvPr id="0" name="Imagen 7"/>
+                    <pic:cNvPicPr>
+                      <a:picLocks noChangeAspect="1" noChangeArrowheads="1"/>
+                    </pic:cNvPicPr>
+                  </pic:nvPicPr>
+                  <pic:blipFill>
+                    <a:blip r:embed="rId12" cstate="print">
+                      <a:extLst>
+                        <a:ext uri="{28A0092B-C50C-407E-A947-70E740481C1C}">
+                          <a14:useLocalDpi xmlns:a14="http://schemas.microsoft.com/office/drawing/2010/main" val="0"/>
+                        </a:ext>
+                      </a:extLst>
+                    </a:blip>
+                    <a:srcRect b="64528"/>
+                    <a:stretch>
+                      <a:fillRect/>
+                    </a:stretch>
+                  </pic:blipFill>
+                  <pic:spPr bwMode="auto">
+                    <a:xfrm>
+                      <a:off x="0" y="0"/>
+                      <a:ext cx="5238750" cy="1238250"/>
+                    </a:xfrm>
+                    <a:prstGeom prst="rect">
+                      <a:avLst/>
+                    </a:prstGeom>
+                    <a:noFill/>
+                    <a:ln>
+                      <a:noFill/>
+                    </a:ln>
+                  </pic:spPr>
+                </pic:pic>
+              </a:graphicData>
+            </a:graphic>
+          </wp:inline>
+        </w:drawing>
+      </w:r>
+    </w:p>
+    <w:p>
+      <w:pPr>
+        <w:pStyle w:val="ListParagraph"/>
+        <w:numPr>
+          <w:ilvl w:val="0"/>
+          <w:numId w:val="15"/>
+        </w:numPr>
+        <w:jc w:val="both"/>
+        <w:rPr>
+          <w:lang w:val="es-GT"/>
+        </w:rPr>
+      </w:pPr>
+      <w:r>
+        <w:rPr>
+          <w:lang w:val="es-GT"/>
+        </w:rPr>
+        <w:t xml:space="preserve">Luego está la función de transformación, que toma todos los valores el </w:t>
+      </w:r>
+      <w:proofErr w:type="spellStart"/>
+      <w:r>
+        <w:rPr>
+          <w:lang w:val="es-GT"/>
+        </w:rPr>
+        <w:t>csv</w:t>
+      </w:r>
+      <w:proofErr w:type="spellEnd"/>
+      <w:r>
+        <w:rPr>
+          <w:lang w:val="es-GT"/>
+        </w:rPr>
+        <w:t>, y transforma su formato para que nuevas observaciones se almacenen con filas nuevas en lugar de columnas como originalmente estaba (</w:t>
+      </w:r>
+      <w:proofErr w:type="spellStart"/>
+      <w:r>
+        <w:rPr>
+          <w:lang w:val="es-GT"/>
+        </w:rPr>
+        <w:t>unpivot</w:t>
+      </w:r>
+      <w:proofErr w:type="spellEnd"/>
+      <w:r>
+        <w:rPr>
+          <w:lang w:val="es-GT"/>
+        </w:rPr>
+        <w:t xml:space="preserve">). También cambia el nombre de las columnas resultantes y por último cambia el formato de fecha de tipo </w:t>
+      </w:r>
+      <w:proofErr w:type="spellStart"/>
+      <w:r>
+        <w:rPr>
+          <w:lang w:val="es-GT"/>
+        </w:rPr>
+        <w:t>string</w:t>
+      </w:r>
+      <w:proofErr w:type="spellEnd"/>
+      <w:r>
+        <w:rPr>
+          <w:lang w:val="es-GT"/>
+        </w:rPr>
+        <w:t xml:space="preserve"> a tipo date.  Al finalizar los cambios guarda el </w:t>
+      </w:r>
+      <w:proofErr w:type="spellStart"/>
+      <w:r>
+        <w:rPr>
+          <w:lang w:val="es-GT"/>
+        </w:rPr>
+        <w:t>dataframe</w:t>
+      </w:r>
+      <w:proofErr w:type="spellEnd"/>
+      <w:r>
+        <w:rPr>
+          <w:lang w:val="es-GT"/>
+        </w:rPr>
+        <w:t xml:space="preserve"> en un </w:t>
+      </w:r>
+      <w:proofErr w:type="spellStart"/>
+      <w:r>
+        <w:rPr>
+          <w:lang w:val="es-GT"/>
+        </w:rPr>
+        <w:t>csv</w:t>
+      </w:r>
+      <w:proofErr w:type="spellEnd"/>
+      <w:r>
+        <w:rPr>
+          <w:lang w:val="es-GT"/>
+        </w:rPr>
+        <w:t xml:space="preserve"> para que sea cargado a la base de datos. </w:t>
+      </w:r>
+    </w:p>
+    <w:p>
+      <w:pPr>
+        <w:jc w:val="center"/>
+        <w:rPr>
+          <w:lang w:val="es-GT"/>
+        </w:rPr>
+      </w:pPr>
+      <w:r>
+        <w:rPr>
+          <w:lang w:val="es-GT"/>
+        </w:rPr>
+        <w:drawing>
+          <wp:inline distT="0" distB="0" distL="0" distR="0" wp14:anchorId="6E3EAEAA" wp14:editId="4BAAF745">
+            <wp:extent cx="5124450" cy="2505075"/>
+            <wp:effectExtent l="0" t="0" r="0" b="9525"/>
+            <wp:docPr id="14" name="Picture 14"/>
+            <wp:cNvGraphicFramePr>
+              <a:graphicFrameLocks xmlns:a="http://schemas.openxmlformats.org/drawingml/2006/main" noChangeAspect="1"/>
+            </wp:cNvGraphicFramePr>
+            <a:graphic xmlns:a="http://schemas.openxmlformats.org/drawingml/2006/main">
+              <a:graphicData uri="http://schemas.openxmlformats.org/drawingml/2006/picture">
+                <pic:pic xmlns:pic="http://schemas.openxmlformats.org/drawingml/2006/picture">
+                  <pic:nvPicPr>
+                    <pic:cNvPr id="0" name="Imagen 2"/>
+                    <pic:cNvPicPr>
+                      <a:picLocks noChangeAspect="1" noChangeArrowheads="1"/>
+                    </pic:cNvPicPr>
+                  </pic:nvPicPr>
+                  <pic:blipFill>
+                    <a:blip r:embed="rId13" cstate="print">
+                      <a:extLst>
+                        <a:ext uri="{28A0092B-C50C-407E-A947-70E740481C1C}">
+                          <a14:useLocalDpi xmlns:a14="http://schemas.microsoft.com/office/drawing/2010/main" val="0"/>
+                        </a:ext>
+                      </a:extLst>
+                    </a:blip>
+                    <a:srcRect/>
+                    <a:stretch>
+                      <a:fillRect/>
+                    </a:stretch>
+                  </pic:blipFill>
+                  <pic:spPr bwMode="auto">
+                    <a:xfrm>
+                      <a:off x="0" y="0"/>
+                      <a:ext cx="5124450" cy="2505075"/>
+                    </a:xfrm>
+                    <a:prstGeom prst="rect">
+                      <a:avLst/>
+                    </a:prstGeom>
+                    <a:noFill/>
+                    <a:ln>
+                      <a:noFill/>
+                    </a:ln>
+                  </pic:spPr>
+                </pic:pic>
+              </a:graphicData>
+            </a:graphic>
+          </wp:inline>
+        </w:drawing>
+      </w:r>
+    </w:p>
+    <w:p>
+      <w:pPr>
+        <w:pStyle w:val="ListParagraph"/>
+        <w:numPr>
+          <w:ilvl w:val="0"/>
+          <w:numId w:val="15"/>
+        </w:numPr>
+        <w:rPr>
+          <w:lang w:val="es-GT"/>
+        </w:rPr>
+      </w:pPr>
+      <w:r>
+        <w:rPr>
+          <w:lang w:val="es-GT"/>
+        </w:rPr>
+        <w:t xml:space="preserve">La configuración para insertar el </w:t>
+      </w:r>
+      <w:proofErr w:type="spellStart"/>
+      <w:r>
+        <w:rPr>
+          <w:lang w:val="es-GT"/>
+        </w:rPr>
+        <w:t>csv</w:t>
+      </w:r>
+      <w:proofErr w:type="spellEnd"/>
+      <w:r>
+        <w:rPr>
+          <w:lang w:val="es-GT"/>
+        </w:rPr>
+        <w:t xml:space="preserve"> en la base de datos se describe a continuación, básicamente se utiliza la conexión creada al memento de levantar Airflow llamada “</w:t>
+      </w:r>
+      <w:proofErr w:type="spellStart"/>
+      <w:r>
+        <w:rPr>
+          <w:lang w:val="es-GT"/>
+        </w:rPr>
+        <w:t>airflow_db</w:t>
+      </w:r>
+      <w:proofErr w:type="spellEnd"/>
+      <w:r>
+        <w:rPr>
+          <w:lang w:val="es-GT"/>
+        </w:rPr>
+        <w:t xml:space="preserve">”, y con la función </w:t>
+      </w:r>
+      <w:proofErr w:type="spellStart"/>
+      <w:r>
+        <w:rPr>
+          <w:lang w:val="es-GT"/>
+        </w:rPr>
+        <w:t>to_sql</w:t>
+      </w:r>
+      <w:proofErr w:type="spellEnd"/>
+      <w:r>
+        <w:rPr>
+          <w:lang w:val="es-GT"/>
+        </w:rPr>
+        <w:t xml:space="preserve"> se carga el archivo especificado en la tabla de MySQL, en el esquema también indicado. Luego, mediante la función </w:t>
+      </w:r>
+      <w:proofErr w:type="spellStart"/>
+      <w:r>
+        <w:rPr>
+          <w:lang w:val="es-GT"/>
+        </w:rPr>
+        <w:t>remove</w:t>
+      </w:r>
+      <w:proofErr w:type="spellEnd"/>
+      <w:r>
+        <w:rPr>
+          <w:lang w:val="es-GT"/>
+        </w:rPr>
+        <w:t xml:space="preserve"> del sistema, se elimina el archivo de la ruta original. </w:t>
+      </w:r>
+    </w:p>
+    <w:p>
+      <w:pPr>
+        <w:pStyle w:val="ListParagraph"/>
+        <w:numPr>
+          <w:ilvl w:val="0"/>
+          <w:numId w:val="15"/>
+        </w:numPr>
+        <w:rPr>
+          <w:lang w:val="es-GT"/>
+        </w:rPr>
+      </w:pPr>
+      <w:r>
+        <w:rPr>
+          <w:lang w:val="es-GT"/>
+        </w:rPr>
+        <w:t xml:space="preserve">Tanto la transformación como la inserción, se realiza mediante </w:t>
+      </w:r>
+      <w:proofErr w:type="spellStart"/>
+      <w:r>
+        <w:rPr>
+          <w:lang w:val="es-GT"/>
+        </w:rPr>
+        <w:t>PythonOperators</w:t>
+      </w:r>
+      <w:proofErr w:type="spellEnd"/>
+      <w:r>
+        <w:rPr>
+          <w:lang w:val="es-GT"/>
+        </w:rPr>
+        <w:t xml:space="preserve">, lo cual define procesos en el DAG para posteriormente configurar el orden de ejecución es estos. </w:t>
+      </w:r>
+    </w:p>
+    <w:p>
+      <w:pPr>
+        <w:jc w:val="center"/>
+        <w:rPr>
+          <w:lang w:val="es-GT"/>
+        </w:rPr>
+      </w:pPr>
+      <w:r>
+        <w:rPr>
+          <w:lang w:val="es-GT"/>
+        </w:rPr>
+        <w:lastRenderedPageBreak/>
+        <w:drawing>
+          <wp:inline distT="0" distB="0" distL="0" distR="0" wp14:anchorId="75BF9E6D" wp14:editId="76320BEF">
+            <wp:extent cx="4133850" cy="3397456"/>
+            <wp:effectExtent l="0" t="0" r="0" b="0"/>
+            <wp:docPr id="12" name="Picture 12"/>
+            <wp:cNvGraphicFramePr>
+              <a:graphicFrameLocks xmlns:a="http://schemas.openxmlformats.org/drawingml/2006/main" noChangeAspect="1"/>
+            </wp:cNvGraphicFramePr>
+            <a:graphic xmlns:a="http://schemas.openxmlformats.org/drawingml/2006/main">
+              <a:graphicData uri="http://schemas.openxmlformats.org/drawingml/2006/picture">
+                <pic:pic xmlns:pic="http://schemas.openxmlformats.org/drawingml/2006/picture">
+                  <pic:nvPicPr>
+                    <pic:cNvPr id="0" name="Imagen 1"/>
+                    <pic:cNvPicPr>
+                      <a:picLocks noChangeAspect="1" noChangeArrowheads="1"/>
+                    </pic:cNvPicPr>
+                  </pic:nvPicPr>
+                  <pic:blipFill>
+                    <a:blip r:embed="rId14" cstate="print">
+                      <a:extLst>
+                        <a:ext uri="{28A0092B-C50C-407E-A947-70E740481C1C}">
+                          <a14:useLocalDpi xmlns:a14="http://schemas.microsoft.com/office/drawing/2010/main" val="0"/>
+                        </a:ext>
+                      </a:extLst>
+                    </a:blip>
+                    <a:srcRect/>
+                    <a:stretch>
+                      <a:fillRect/>
+                    </a:stretch>
+                  </pic:blipFill>
+                  <pic:spPr bwMode="auto">
+                    <a:xfrm>
+                      <a:off x="0" y="0"/>
+                      <a:ext cx="4141291" cy="3403571"/>
+                    </a:xfrm>
+                    <a:prstGeom prst="rect">
+                      <a:avLst/>
+                    </a:prstGeom>
+                    <a:noFill/>
+                    <a:ln>
+                      <a:noFill/>
+                    </a:ln>
+                  </pic:spPr>
+                </pic:pic>
+              </a:graphicData>
+            </a:graphic>
+          </wp:inline>
+        </w:drawing>
+      </w:r>
+    </w:p>
+    <w:p>
+      <w:pPr>
+        <w:pStyle w:val="ListParagraph"/>
+        <w:numPr>
+          <w:ilvl w:val="0"/>
+          <w:numId w:val="15"/>
+        </w:numPr>
+        <w:rPr>
+          <w:lang w:val="es-GT"/>
+        </w:rPr>
+      </w:pPr>
+      <w:r>
+        <w:rPr>
+          <w:lang w:val="es-GT"/>
+        </w:rPr>
+        <w:t xml:space="preserve">Por último, como mencionamos anteriormente, se define el orden de ejecución, primero el proceso de extracción de archivo, luego el proceso de transformación </w:t>
+      </w:r>
+      <w:proofErr w:type="gramStart"/>
+      <w:r>
+        <w:rPr>
+          <w:lang w:val="es-GT"/>
+        </w:rPr>
+        <w:t>y</w:t>
+      </w:r>
+      <w:proofErr w:type="gramEnd"/>
+      <w:r>
+        <w:rPr>
+          <w:lang w:val="es-GT"/>
+        </w:rPr>
+        <w:t xml:space="preserve"> por último, el proceso de inserción a la base de datos. </w:t>
+      </w:r>
+    </w:p>
+    <w:p>
+      <w:pPr>
+        <w:jc w:val="center"/>
+        <w:rPr>
+          <w:lang w:val="es-GT"/>
+        </w:rPr>
+      </w:pPr>
+      <w:r>
+        <w:rPr>
+          <w:lang w:val="es-GT"/>
+        </w:rPr>
+        <w:drawing>
+          <wp:inline distT="0" distB="0" distL="0" distR="0" wp14:anchorId="532DA060" wp14:editId="5D3752E3">
+            <wp:extent cx="3714750" cy="323850"/>
+            <wp:effectExtent l="0" t="0" r="0" b="0"/>
+            <wp:docPr id="11" name="Picture 11"/>
+            <wp:cNvGraphicFramePr>
+              <a:graphicFrameLocks xmlns:a="http://schemas.openxmlformats.org/drawingml/2006/main" noChangeAspect="1"/>
+            </wp:cNvGraphicFramePr>
+            <a:graphic xmlns:a="http://schemas.openxmlformats.org/drawingml/2006/main">
+              <a:graphicData uri="http://schemas.openxmlformats.org/drawingml/2006/picture">
+                <pic:pic xmlns:pic="http://schemas.openxmlformats.org/drawingml/2006/picture">
+                  <pic:nvPicPr>
+                    <pic:cNvPr id="0" name="Imagen 10"/>
+                    <pic:cNvPicPr>
+                      <a:picLocks noChangeAspect="1" noChangeArrowheads="1"/>
+                    </pic:cNvPicPr>
+                  </pic:nvPicPr>
+                  <pic:blipFill>
+                    <a:blip r:embed="rId15" cstate="print">
+                      <a:extLst>
+                        <a:ext uri="{28A0092B-C50C-407E-A947-70E740481C1C}">
+                          <a14:useLocalDpi xmlns:a14="http://schemas.microsoft.com/office/drawing/2010/main" val="0"/>
+                        </a:ext>
+                      </a:extLst>
+                    </a:blip>
+                    <a:srcRect t="90498" r="37643"/>
+                    <a:stretch>
+                      <a:fillRect/>
+                    </a:stretch>
+                  </pic:blipFill>
+                  <pic:spPr bwMode="auto">
+                    <a:xfrm>
+                      <a:off x="0" y="0"/>
+                      <a:ext cx="3714750" cy="323850"/>
+                    </a:xfrm>
+                    <a:prstGeom prst="rect">
+                      <a:avLst/>
+                    </a:prstGeom>
+                    <a:noFill/>
+                    <a:ln>
+                      <a:noFill/>
+                    </a:ln>
+                  </pic:spPr>
+                </pic:pic>
+              </a:graphicData>
+            </a:graphic>
+          </wp:inline>
+        </w:drawing>
+      </w:r>
+    </w:p>
+    <w:p>
+      <w:pPr>
+        <w:pStyle w:val="ListParagraph"/>
+        <w:numPr>
+          <w:ilvl w:val="0"/>
+          <w:numId w:val="15"/>
+        </w:numPr>
+        <w:rPr>
+          <w:lang w:val="es-GT"/>
+        </w:rPr>
+      </w:pPr>
+      <w:r>
+        <w:rPr>
+          <w:lang w:val="es-GT"/>
+        </w:rPr>
+        <w:t xml:space="preserve">Los siguientes </w:t>
+      </w:r>
+      <w:proofErr w:type="spellStart"/>
+      <w:r>
+        <w:rPr>
+          <w:lang w:val="es-GT"/>
+        </w:rPr>
+        <w:t>DAGs</w:t>
+      </w:r>
+      <w:proofErr w:type="spellEnd"/>
+      <w:r>
+        <w:rPr>
+          <w:lang w:val="es-GT"/>
+        </w:rPr>
+        <w:t xml:space="preserve"> utilizan básicamente la misma configuración, por lo que no se explicaran a detalle. El único cambio, es el nombre del archivo esperado en el DAG y el nombre de la tabla en la que se almacena la información. Los cambios son los siguientes:</w:t>
+      </w:r>
+    </w:p>
+    <w:p>
+      <w:pPr>
+        <w:jc w:val="center"/>
+        <w:rPr>
+          <w:lang w:val="es-GT"/>
+        </w:rPr>
+      </w:pPr>
+      <w:r>
+        <w:rPr>
+          <w:lang w:val="es-GT"/>
+        </w:rPr>
+        <w:drawing>
+          <wp:inline distT="0" distB="0" distL="0" distR="0" wp14:anchorId="186E688E" wp14:editId="261913DB">
+            <wp:extent cx="3638550" cy="504825"/>
+            <wp:effectExtent l="0" t="0" r="0" b="9525"/>
+            <wp:docPr id="10" name="Picture 10"/>
+            <wp:cNvGraphicFramePr>
+              <a:graphicFrameLocks xmlns:a="http://schemas.openxmlformats.org/drawingml/2006/main" noChangeAspect="1"/>
+            </wp:cNvGraphicFramePr>
+            <a:graphic xmlns:a="http://schemas.openxmlformats.org/drawingml/2006/main">
+              <a:graphicData uri="http://schemas.openxmlformats.org/drawingml/2006/picture">
+                <pic:pic xmlns:pic="http://schemas.openxmlformats.org/drawingml/2006/picture">
+                  <pic:nvPicPr>
+                    <pic:cNvPr id="0" name="Imagen 11"/>
+                    <pic:cNvPicPr>
+                      <a:picLocks noChangeAspect="1" noChangeArrowheads="1"/>
+                    </pic:cNvPicPr>
+                  </pic:nvPicPr>
+                  <pic:blipFill>
+                    <a:blip r:embed="rId16" cstate="print">
+                      <a:extLst>
+                        <a:ext uri="{28A0092B-C50C-407E-A947-70E740481C1C}">
+                          <a14:useLocalDpi xmlns:a14="http://schemas.microsoft.com/office/drawing/2010/main" val="0"/>
+                        </a:ext>
+                      </a:extLst>
+                    </a:blip>
+                    <a:srcRect t="40828" b="44324"/>
+                    <a:stretch>
+                      <a:fillRect/>
+                    </a:stretch>
+                  </pic:blipFill>
+                  <pic:spPr bwMode="auto">
+                    <a:xfrm>
+                      <a:off x="0" y="0"/>
+                      <a:ext cx="3638550" cy="504825"/>
+                    </a:xfrm>
+                    <a:prstGeom prst="rect">
+                      <a:avLst/>
+                    </a:prstGeom>
+                    <a:noFill/>
+                    <a:ln>
+                      <a:noFill/>
+                    </a:ln>
+                  </pic:spPr>
+                </pic:pic>
+              </a:graphicData>
+            </a:graphic>
+          </wp:inline>
+        </w:drawing>
+      </w:r>
+    </w:p>
+    <w:p>
+      <w:pPr>
+        <w:jc w:val="center"/>
+        <w:rPr>
+          <w:lang w:val="es-GT"/>
+        </w:rPr>
+      </w:pPr>
+      <w:r>
+        <w:rPr>
+          <w:lang w:val="es-GT"/>
+        </w:rPr>
+        <w:drawing>
+          <wp:inline distT="0" distB="0" distL="0" distR="0" wp14:anchorId="5EADD5B8" wp14:editId="4C83C683">
+            <wp:extent cx="4533900" cy="938659"/>
+            <wp:effectExtent l="0" t="0" r="0" b="0"/>
+            <wp:docPr id="9" name="Picture 9"/>
+            <wp:cNvGraphicFramePr>
+              <a:graphicFrameLocks xmlns:a="http://schemas.openxmlformats.org/drawingml/2006/main" noChangeAspect="1"/>
+            </wp:cNvGraphicFramePr>
+            <a:graphic xmlns:a="http://schemas.openxmlformats.org/drawingml/2006/main">
+              <a:graphicData uri="http://schemas.openxmlformats.org/drawingml/2006/picture">
+                <pic:pic xmlns:pic="http://schemas.openxmlformats.org/drawingml/2006/picture">
+                  <pic:nvPicPr>
+                    <pic:cNvPr id="0" name="Imagen 12"/>
+                    <pic:cNvPicPr>
+                      <a:picLocks noChangeAspect="1" noChangeArrowheads="1"/>
+                    </pic:cNvPicPr>
+                  </pic:nvPicPr>
+                  <pic:blipFill>
+                    <a:blip r:embed="rId17" cstate="print">
+                      <a:extLst>
+                        <a:ext uri="{28A0092B-C50C-407E-A947-70E740481C1C}">
+                          <a14:useLocalDpi xmlns:a14="http://schemas.microsoft.com/office/drawing/2010/main" val="0"/>
+                        </a:ext>
+                      </a:extLst>
+                    </a:blip>
+                    <a:srcRect t="52786" b="2203"/>
+                    <a:stretch>
+                      <a:fillRect/>
+                    </a:stretch>
+                  </pic:blipFill>
+                  <pic:spPr bwMode="auto">
+                    <a:xfrm>
+                      <a:off x="0" y="0"/>
+                      <a:ext cx="4563576" cy="944803"/>
+                    </a:xfrm>
+                    <a:prstGeom prst="rect">
+                      <a:avLst/>
+                    </a:prstGeom>
+                    <a:noFill/>
+                    <a:ln>
+                      <a:noFill/>
+                    </a:ln>
+                  </pic:spPr>
+                </pic:pic>
+              </a:graphicData>
+            </a:graphic>
+          </wp:inline>
+        </w:drawing>
+      </w:r>
+    </w:p>
+    <w:p>
+      <w:pPr>
+        <w:jc w:val="center"/>
+        <w:rPr>
+          <w:lang w:val="es-GT"/>
+        </w:rPr>
+      </w:pPr>
+      <w:r>
+        <w:rPr>
+          <w:lang w:val="es-GT"/>
+        </w:rPr>
+        <w:drawing>
+          <wp:inline distT="0" distB="0" distL="0" distR="0" wp14:anchorId="4DECCE48" wp14:editId="64E2F0FF">
+            <wp:extent cx="3800475" cy="457200"/>
+            <wp:effectExtent l="0" t="0" r="9525" b="0"/>
+            <wp:docPr id="7" name="Picture 7"/>
+            <wp:cNvGraphicFramePr>
+              <a:graphicFrameLocks xmlns:a="http://schemas.openxmlformats.org/drawingml/2006/main" noChangeAspect="1"/>
+            </wp:cNvGraphicFramePr>
+            <a:graphic xmlns:a="http://schemas.openxmlformats.org/drawingml/2006/main">
+              <a:graphicData uri="http://schemas.openxmlformats.org/drawingml/2006/picture">
+                <pic:pic xmlns:pic="http://schemas.openxmlformats.org/drawingml/2006/picture">
+                  <pic:nvPicPr>
+                    <pic:cNvPr id="0" name="Imagen 13"/>
+                    <pic:cNvPicPr>
+                      <a:picLocks noChangeAspect="1" noChangeArrowheads="1"/>
+                    </pic:cNvPicPr>
+                  </pic:nvPicPr>
+                  <pic:blipFill>
+                    <a:blip r:embed="rId18" cstate="print">
+                      <a:extLst>
+                        <a:ext uri="{28A0092B-C50C-407E-A947-70E740481C1C}">
+                          <a14:useLocalDpi xmlns:a14="http://schemas.microsoft.com/office/drawing/2010/main" val="0"/>
+                        </a:ext>
+                      </a:extLst>
+                    </a:blip>
+                    <a:srcRect t="42497" b="44489"/>
+                    <a:stretch>
+                      <a:fillRect/>
+                    </a:stretch>
+                  </pic:blipFill>
+                  <pic:spPr bwMode="auto">
+                    <a:xfrm>
+                      <a:off x="0" y="0"/>
+                      <a:ext cx="3800475" cy="457200"/>
+                    </a:xfrm>
+                    <a:prstGeom prst="rect">
+                      <a:avLst/>
+                    </a:prstGeom>
+                    <a:noFill/>
+                    <a:ln>
+                      <a:noFill/>
+                    </a:ln>
+                  </pic:spPr>
+                </pic:pic>
+              </a:graphicData>
+            </a:graphic>
+          </wp:inline>
+        </w:drawing>
+      </w:r>
+    </w:p>
+    <w:p>
+      <w:pPr>
+        <w:jc w:val="center"/>
+        <w:rPr>
+          <w:lang w:val="es-GT"/>
+        </w:rPr>
+      </w:pPr>
+      <w:r>
+        <w:rPr>
+          <w:lang w:val="es-GT"/>
+        </w:rPr>
+        <w:drawing>
+          <wp:inline distT="0" distB="0" distL="0" distR="0" wp14:anchorId="10B28337" wp14:editId="2EBE1134">
+            <wp:extent cx="4762500" cy="1009650"/>
+            <wp:effectExtent l="0" t="0" r="0" b="0"/>
+            <wp:docPr id="6" name="Picture 6"/>
+            <wp:cNvGraphicFramePr>
+              <a:graphicFrameLocks xmlns:a="http://schemas.openxmlformats.org/drawingml/2006/main" noChangeAspect="1"/>
+            </wp:cNvGraphicFramePr>
+            <a:graphic xmlns:a="http://schemas.openxmlformats.org/drawingml/2006/main">
+              <a:graphicData uri="http://schemas.openxmlformats.org/drawingml/2006/picture">
+                <pic:pic xmlns:pic="http://schemas.openxmlformats.org/drawingml/2006/picture">
+                  <pic:nvPicPr>
+                    <pic:cNvPr id="0" name="Imagen 14"/>
+                    <pic:cNvPicPr>
+                      <a:picLocks noChangeAspect="1" noChangeArrowheads="1"/>
+                    </pic:cNvPicPr>
+                  </pic:nvPicPr>
+                  <pic:blipFill>
+                    <a:blip r:embed="rId19" cstate="print">
+                      <a:extLst>
+                        <a:ext uri="{28A0092B-C50C-407E-A947-70E740481C1C}">
+                          <a14:useLocalDpi xmlns:a14="http://schemas.microsoft.com/office/drawing/2010/main" val="0"/>
+                        </a:ext>
+                      </a:extLst>
+                    </a:blip>
+                    <a:srcRect t="54317"/>
+                    <a:stretch>
+                      <a:fillRect/>
+                    </a:stretch>
+                  </pic:blipFill>
+                  <pic:spPr bwMode="auto">
+                    <a:xfrm>
+                      <a:off x="0" y="0"/>
+                      <a:ext cx="4762500" cy="1009650"/>
+                    </a:xfrm>
+                    <a:prstGeom prst="rect">
+                      <a:avLst/>
+                    </a:prstGeom>
+                    <a:noFill/>
+                    <a:ln>
+                      <a:noFill/>
+                    </a:ln>
+                  </pic:spPr>
+                </pic:pic>
+              </a:graphicData>
+            </a:graphic>
+          </wp:inline>
+        </w:drawing>
+      </w:r>
+    </w:p>
+    <w:p>
+      <w:pPr>
+        <w:pStyle w:val="ListParagraph"/>
+        <w:numPr>
+          <w:ilvl w:val="0"/>
+          <w:numId w:val="15"/>
+        </w:numPr>
+        <w:rPr>
+          <w:lang w:val="es-GT"/>
+        </w:rPr>
+      </w:pPr>
+      <w:r>
+        <w:rPr>
+          <w:lang w:val="es-GT"/>
+        </w:rPr>
+        <w:lastRenderedPageBreak/>
+        <w:t xml:space="preserve">En la UI de Airflow los </w:t>
+      </w:r>
+      <w:proofErr w:type="spellStart"/>
+      <w:r>
+        <w:rPr>
+          <w:lang w:val="es-GT"/>
+        </w:rPr>
+        <w:t>DAGs</w:t>
+      </w:r>
+      <w:proofErr w:type="spellEnd"/>
+      <w:r>
+        <w:rPr>
+          <w:lang w:val="es-GT"/>
+        </w:rPr>
+        <w:t xml:space="preserve"> son cargados automáticamente, como se puede ver en la imagen están apagados al inicio. </w:t>
+      </w:r>
+    </w:p>
+    <w:p>
+      <w:pPr>
+        <w:jc w:val="center"/>
+        <w:rPr>
+          <w:lang w:val="es-GT"/>
+        </w:rPr>
+      </w:pPr>
+      <w:r>
+        <w:rPr>
+          <w:lang w:val="es-GT"/>
+        </w:rPr>
+        <w:drawing>
+          <wp:inline distT="0" distB="0" distL="0" distR="0" wp14:anchorId="2B608D67" wp14:editId="0914B5A5">
+            <wp:extent cx="5912316" cy="1800225"/>
+            <wp:effectExtent l="0" t="0" r="0" b="0"/>
+            <wp:docPr id="5" name="Picture 5"/>
+            <wp:cNvGraphicFramePr>
+              <a:graphicFrameLocks xmlns:a="http://schemas.openxmlformats.org/drawingml/2006/main" noChangeAspect="1"/>
+            </wp:cNvGraphicFramePr>
+            <a:graphic xmlns:a="http://schemas.openxmlformats.org/drawingml/2006/main">
+              <a:graphicData uri="http://schemas.openxmlformats.org/drawingml/2006/picture">
+                <pic:pic xmlns:pic="http://schemas.openxmlformats.org/drawingml/2006/picture">
+                  <pic:nvPicPr>
+                    <pic:cNvPr id="0" name="Imagen 15"/>
+                    <pic:cNvPicPr>
+                      <a:picLocks noChangeAspect="1" noChangeArrowheads="1"/>
+                    </pic:cNvPicPr>
+                  </pic:nvPicPr>
+                  <pic:blipFill>
+                    <a:blip r:embed="rId20" cstate="print">
+                      <a:extLst>
+                        <a:ext uri="{28A0092B-C50C-407E-A947-70E740481C1C}">
+                          <a14:useLocalDpi xmlns:a14="http://schemas.microsoft.com/office/drawing/2010/main" val="0"/>
+                        </a:ext>
+                      </a:extLst>
+                    </a:blip>
+                    <a:srcRect/>
+                    <a:stretch>
+                      <a:fillRect/>
+                    </a:stretch>
+                  </pic:blipFill>
+                  <pic:spPr bwMode="auto">
+                    <a:xfrm>
+                      <a:off x="0" y="0"/>
+                      <a:ext cx="5923506" cy="1803632"/>
+                    </a:xfrm>
+                    <a:prstGeom prst="rect">
+                      <a:avLst/>
+                    </a:prstGeom>
+                    <a:noFill/>
+                    <a:ln>
+                      <a:noFill/>
+                    </a:ln>
+                  </pic:spPr>
+                </pic:pic>
+              </a:graphicData>
+            </a:graphic>
+          </wp:inline>
+        </w:drawing>
+      </w:r>
+    </w:p>
+    <w:p>
+      <w:pPr>
+        <w:pStyle w:val="ListParagraph"/>
+        <w:numPr>
+          <w:ilvl w:val="0"/>
+          <w:numId w:val="15"/>
+        </w:numPr>
+        <w:rPr>
+          <w:lang w:val="es-GT"/>
+        </w:rPr>
+      </w:pPr>
+      <w:r>
+        <w:rPr>
+          <w:lang w:val="es-GT"/>
+        </w:rPr>
+        <w:t xml:space="preserve">Es necesario encender el DAG para que empiece el proceso de ejecución. Los colores indican el estado del proceso.  </w:t>
+      </w:r>
+    </w:p>
+    <w:p>
+      <w:pPr>
+        <w:jc w:val="center"/>
+        <w:rPr>
+          <w:lang w:val="es-GT"/>
+        </w:rPr>
+      </w:pPr>
+      <w:r>
+        <w:rPr>
+          <w:lang w:val="es-GT"/>
+        </w:rPr>
+        <w:drawing>
+          <wp:inline distT="0" distB="0" distL="0" distR="0" wp14:anchorId="321D79A4" wp14:editId="53D89845">
+            <wp:extent cx="6002448" cy="1943100"/>
+            <wp:effectExtent l="0" t="0" r="0" b="0"/>
+            <wp:docPr id="4" name="Picture 4"/>
+            <wp:cNvGraphicFramePr>
+              <a:graphicFrameLocks xmlns:a="http://schemas.openxmlformats.org/drawingml/2006/main" noChangeAspect="1"/>
+            </wp:cNvGraphicFramePr>
+            <a:graphic xmlns:a="http://schemas.openxmlformats.org/drawingml/2006/main">
+              <a:graphicData uri="http://schemas.openxmlformats.org/drawingml/2006/picture">
+                <pic:pic xmlns:pic="http://schemas.openxmlformats.org/drawingml/2006/picture">
+                  <pic:nvPicPr>
+                    <pic:cNvPr id="0" name="Imagen 16"/>
+                    <pic:cNvPicPr>
+                      <a:picLocks noChangeAspect="1" noChangeArrowheads="1"/>
+                    </pic:cNvPicPr>
+                  </pic:nvPicPr>
+                  <pic:blipFill>
+                    <a:blip r:embed="rId21" cstate="print">
+                      <a:extLst>
+                        <a:ext uri="{28A0092B-C50C-407E-A947-70E740481C1C}">
+                          <a14:useLocalDpi xmlns:a14="http://schemas.microsoft.com/office/drawing/2010/main" val="0"/>
+                        </a:ext>
+                      </a:extLst>
+                    </a:blip>
+                    <a:srcRect/>
+                    <a:stretch>
+                      <a:fillRect/>
+                    </a:stretch>
+                  </pic:blipFill>
+                  <pic:spPr bwMode="auto">
+                    <a:xfrm>
+                      <a:off x="0" y="0"/>
+                      <a:ext cx="6009337" cy="1945330"/>
+                    </a:xfrm>
+                    <a:prstGeom prst="rect">
+                      <a:avLst/>
+                    </a:prstGeom>
+                    <a:noFill/>
+                    <a:ln>
+                      <a:noFill/>
+                    </a:ln>
+                  </pic:spPr>
+                </pic:pic>
+              </a:graphicData>
+            </a:graphic>
+          </wp:inline>
+        </w:drawing>
+      </w:r>
+    </w:p>
+    <w:p>
+      <w:pPr>
+        <w:pStyle w:val="ListParagraph"/>
+        <w:numPr>
+          <w:ilvl w:val="0"/>
+          <w:numId w:val="15"/>
+        </w:numPr>
+        <w:rPr>
+          <w:lang w:val="es-GT"/>
+        </w:rPr>
+      </w:pPr>
+      <w:r>
+        <w:rPr>
+          <w:lang w:val="es-GT"/>
+        </w:rPr>
+        <w:t xml:space="preserve">Al finalizar la </w:t>
+      </w:r>
+      <w:r>
+        <w:rPr>
+          <w:lang w:val="es-GT"/>
+        </w:rPr>
+        <w:t>ejecución</w:t>
+      </w:r>
+      <w:r>
+        <w:rPr>
+          <w:lang w:val="es-GT"/>
+        </w:rPr>
+        <w:t>, se muestran en color verde oscuro, como en la siguiente imagen:</w:t>
+      </w:r>
+    </w:p>
+    <w:p>
+      <w:pPr>
+        <w:jc w:val="center"/>
+        <w:rPr>
+          <w:lang w:val="es-GT"/>
+        </w:rPr>
+      </w:pPr>
+      <w:r>
+        <w:rPr>
+          <w:lang w:val="es-GT"/>
+        </w:rPr>
+        <w:drawing>
+          <wp:inline distT="0" distB="0" distL="0" distR="0" wp14:anchorId="2FD05E86" wp14:editId="5BE4CD3C">
+            <wp:extent cx="6013526" cy="1638300"/>
+            <wp:effectExtent l="0" t="0" r="6350" b="0"/>
+            <wp:docPr id="3" name="Picture 3"/>
+            <wp:cNvGraphicFramePr>
+              <a:graphicFrameLocks xmlns:a="http://schemas.openxmlformats.org/drawingml/2006/main" noChangeAspect="1"/>
+            </wp:cNvGraphicFramePr>
+            <a:graphic xmlns:a="http://schemas.openxmlformats.org/drawingml/2006/main">
+              <a:graphicData uri="http://schemas.openxmlformats.org/drawingml/2006/picture">
+                <pic:pic xmlns:pic="http://schemas.openxmlformats.org/drawingml/2006/picture">
+                  <pic:nvPicPr>
+                    <pic:cNvPr id="0" name="Imagen 19"/>
+                    <pic:cNvPicPr>
+                      <a:picLocks noChangeAspect="1" noChangeArrowheads="1"/>
+                    </pic:cNvPicPr>
+                  </pic:nvPicPr>
+                  <pic:blipFill>
+                    <a:blip r:embed="rId22" cstate="print">
+                      <a:extLst>
+                        <a:ext uri="{28A0092B-C50C-407E-A947-70E740481C1C}">
+                          <a14:useLocalDpi xmlns:a14="http://schemas.microsoft.com/office/drawing/2010/main" val="0"/>
+                        </a:ext>
+                      </a:extLst>
+                    </a:blip>
+                    <a:srcRect/>
+                    <a:stretch>
+                      <a:fillRect/>
+                    </a:stretch>
+                  </pic:blipFill>
+                  <pic:spPr bwMode="auto">
+                    <a:xfrm>
+                      <a:off x="0" y="0"/>
+                      <a:ext cx="6023842" cy="1641110"/>
+                    </a:xfrm>
+                    <a:prstGeom prst="rect">
+                      <a:avLst/>
+                    </a:prstGeom>
+                    <a:noFill/>
+                    <a:ln>
+                      <a:noFill/>
+                    </a:ln>
+                  </pic:spPr>
+                </pic:pic>
+              </a:graphicData>
+            </a:graphic>
+          </wp:inline>
+        </w:drawing>
+      </w:r>
+    </w:p>
+    <w:p>
+      <w:pPr>
+        <w:pStyle w:val="ListParagraph"/>
+        <w:numPr>
+          <w:ilvl w:val="0"/>
+          <w:numId w:val="15"/>
+        </w:numPr>
+        <w:rPr>
+          <w:lang w:val="es-GT"/>
+        </w:rPr>
+      </w:pPr>
+      <w:r>
+        <w:rPr>
+          <w:lang w:val="es-GT"/>
+        </w:rPr>
+        <w:t xml:space="preserve">En el log del DAG, se puede visualizar cualquier error ocurrido en la ejecución del DAG, en la siguiente imagen se muestra que el archivo cumplió con el criterio de nombre, por lo que fue procesado y subido a la base de datos con éxito. </w:t>
+      </w:r>
+    </w:p>
+    <w:p>
+      <w:pPr>
+        <w:jc w:val="center"/>
+        <w:rPr>
+          <w:lang w:val="es-GT"/>
+        </w:rPr>
+      </w:pPr>
+      <w:r>
+        <w:rPr>
+          <w:lang w:val="es-GT"/>
+        </w:rPr>
+        <w:drawing>
+          <wp:inline distT="0" distB="0" distL="0" distR="0" wp14:anchorId="67C6FB44" wp14:editId="32E768AE">
+            <wp:extent cx="6006829" cy="904875"/>
+            <wp:effectExtent l="0" t="0" r="0" b="0"/>
+            <wp:docPr id="2" name="Picture 2"/>
+            <wp:cNvGraphicFramePr>
+              <a:graphicFrameLocks xmlns:a="http://schemas.openxmlformats.org/drawingml/2006/main" noChangeAspect="1"/>
+            </wp:cNvGraphicFramePr>
+            <a:graphic xmlns:a="http://schemas.openxmlformats.org/drawingml/2006/main">
+              <a:graphicData uri="http://schemas.openxmlformats.org/drawingml/2006/picture">
+                <pic:pic xmlns:pic="http://schemas.openxmlformats.org/drawingml/2006/picture">
+                  <pic:nvPicPr>
+                    <pic:cNvPr id="0" name="Imagen 20"/>
+                    <pic:cNvPicPr>
+                      <a:picLocks noChangeAspect="1" noChangeArrowheads="1"/>
+                    </pic:cNvPicPr>
+                  </pic:nvPicPr>
+                  <pic:blipFill>
+                    <a:blip r:embed="rId23" cstate="print">
+                      <a:extLst>
+                        <a:ext uri="{28A0092B-C50C-407E-A947-70E740481C1C}">
+                          <a14:useLocalDpi xmlns:a14="http://schemas.microsoft.com/office/drawing/2010/main" val="0"/>
+                        </a:ext>
+                      </a:extLst>
+                    </a:blip>
+                    <a:srcRect/>
+                    <a:stretch>
+                      <a:fillRect/>
+                    </a:stretch>
+                  </pic:blipFill>
+                  <pic:spPr bwMode="auto">
+                    <a:xfrm>
+                      <a:off x="0" y="0"/>
+                      <a:ext cx="6035812" cy="909241"/>
+                    </a:xfrm>
+                    <a:prstGeom prst="rect">
+                      <a:avLst/>
+                    </a:prstGeom>
+                    <a:noFill/>
+                    <a:ln>
+                      <a:noFill/>
+                    </a:ln>
+                  </pic:spPr>
+                </pic:pic>
+              </a:graphicData>
+            </a:graphic>
+          </wp:inline>
+        </w:drawing>
+      </w:r>
+    </w:p>
+    <w:p>
+      <w:pPr>
+        <w:pStyle w:val="ListParagraph"/>
+        <w:numPr>
+          <w:ilvl w:val="0"/>
+          <w:numId w:val="15"/>
+        </w:numPr>
+        <w:rPr>
+          <w:lang w:val="es-GT"/>
+        </w:rPr>
+      </w:pPr>
+      <w:r>
+        <w:rPr>
+          <w:lang w:val="es-GT"/>
+        </w:rPr>
+        <w:lastRenderedPageBreak/>
+        <w:t xml:space="preserve">En la imagen siguiente, podemos ver la información transformada y carada en la base de datos de MySQL. </w:t>
+      </w:r>
+    </w:p>
+    <w:p>
+      <w:pPr>
+        <w:jc w:val="center"/>
+        <w:rPr>
+          <w:lang w:val="es-GT"/>
+        </w:rPr>
+      </w:pPr>
+      <w:r>
+        <w:rPr>
+          <w:noProof/>
+        </w:rPr>
+        <w:drawing>
+          <wp:inline distT="0" distB="0" distL="0" distR="0" wp14:anchorId="3239FD7B" wp14:editId="3E0141C0">
+            <wp:extent cx="5724525" cy="3133725"/>
+            <wp:effectExtent l="0" t="0" r="9525" b="9525"/>
+            <wp:docPr id="21" name="Imagen 21"/>
+            <wp:cNvGraphicFramePr/>
+            <a:graphic xmlns:a="http://schemas.openxmlformats.org/drawingml/2006/main">
+              <a:graphicData uri="http://schemas.openxmlformats.org/drawingml/2006/picture">
+                <pic:pic xmlns:pic="http://schemas.openxmlformats.org/drawingml/2006/picture">
+                  <pic:nvPicPr>
+                    <pic:cNvPr id="21" name="Imagen 21"/>
+                    <pic:cNvPicPr/>
+                  </pic:nvPicPr>
+                  <pic:blipFill>
+                    <a:blip r:embed="rId24"/>
+                    <a:stretch>
+                      <a:fillRect/>
+                    </a:stretch>
+                  </pic:blipFill>
+                  <pic:spPr>
+                    <a:xfrm>
+                      <a:off x="0" y="0"/>
+                      <a:ext cx="5724525" cy="3133725"/>
+                    </a:xfrm>
+                    <a:prstGeom prst="rect">
+                      <a:avLst/>
+                    </a:prstGeom>
+                  </pic:spPr>
+                </pic:pic>
+              </a:graphicData>
+            </a:graphic>
+          </wp:inline>
+        </w:drawing>
+      </w:r>
+    </w:p>
+    <w:p>
+      <w:pPr>
+        <w:spacing w:after="0"/>
+        <w:jc w:val="both"/>
+        <w:rPr>
+          <w:b/>
+          <w:bCs/>
+          <w:i/>
+          <w:iCs/>
+          <w:lang w:val="es-GT"/>
+        </w:rPr>
+      </w:pPr>
+      <w:r>
+        <w:rPr>
+          <w:b/>
+          <w:bCs/>
+          <w:i/>
+          <w:iCs/>
+          <w:color w:val="1F3864" w:themeColor="accent1" w:themeShade="80"/>
+          <w:u w:val="single"/>
+          <w:lang w:val="es-GT"/>
+        </w:rPr>
+        <w:t xml:space="preserve">Parte </w:t>
+      </w:r>
+      <w:r>
+        <w:rPr>
+          <w:b/>
+          <w:bCs/>
+          <w:i/>
+          <w:iCs/>
+          <w:color w:val="1F3864" w:themeColor="accent1" w:themeShade="80"/>
+          <w:u w:val="single"/>
+          <w:lang w:val="es-GT"/>
+        </w:rPr>
+        <w:t>6</w:t>
+      </w:r>
+      <w:r>
+        <w:rPr>
+          <w:b/>
+          <w:bCs/>
+          <w:i/>
+          <w:iCs/>
+          <w:color w:val="1F3864" w:themeColor="accent1" w:themeShade="80"/>
+          <w:u w:val="single"/>
+          <w:lang w:val="es-GT"/>
+        </w:rPr>
+        <w:t xml:space="preserve">: </w:t>
+      </w:r>
+      <w:r>
+        <w:rPr>
+          <w:b/>
+          <w:bCs/>
+          <w:i/>
+          <w:iCs/>
+          <w:lang w:val="es-GT"/>
+        </w:rPr>
+        <w:t>Shiny Dashboard</w:t>
+      </w:r>
+    </w:p>
+    <w:p>
+      <w:pPr>
+        <w:spacing w:after="0"/>
+        <w:jc w:val="both"/>
+        <w:rPr>
+          <w:b/>
+          <w:bCs/>
+          <w:i/>
+          <w:iCs/>
+          <w:lang w:val="es-GT"/>
+        </w:rPr>
+      </w:pPr>
+    </w:p>
+    <w:p>
+      <w:pPr>
+        <w:spacing w:after="0"/>
+        <w:jc w:val="both"/>
+        <w:rPr>
+          <w:lang w:val="es-GT"/>
+        </w:rPr>
+      </w:pPr>
+      <w:r>
+        <w:rPr>
+          <w:lang w:val="es-GT"/>
+        </w:rPr>
+        <w:t xml:space="preserve">Se describirán las secciones importantes </w:t>
+      </w:r>
+      <w:r>
+        <w:rPr>
+          <w:lang w:val="es-GT"/>
+        </w:rPr>
+        <w:t>del dashboard shiny construido para el proyecto.</w:t>
+      </w:r>
+    </w:p>
+    <w:p>
+      <w:pPr>
+        <w:spacing w:after="0"/>
+        <w:jc w:val="both"/>
+        <w:rPr>
+          <w:b/>
+          <w:bCs/>
+          <w:i/>
+          <w:iCs/>
+          <w:lang w:val="es-GT"/>
+        </w:rPr>
+      </w:pPr>
+    </w:p>
+    <w:p>
+      <w:pPr>
+        <w:jc w:val="both"/>
+        <w:rPr>
+          <w:i/>
+          <w:iCs/>
+          <w:u w:val="single"/>
+          <w:lang w:val="es-GT"/>
+        </w:rPr>
+      </w:pPr>
+      <w:r>
+        <w:rPr>
+          <w:i/>
+          <w:iCs/>
+          <w:u w:val="single"/>
+          <w:lang w:val="es-GT"/>
+        </w:rPr>
+        <w:t>Conexión a base de datos desde RStudio</w:t>
+      </w:r>
+    </w:p>
+    <w:p>
+      <w:pPr>
+        <w:jc w:val="both"/>
+        <w:rPr>
+          <w:lang w:val="es-GT"/>
+        </w:rPr>
+      </w:pPr>
+      <w:r>
+        <w:rPr>
+          <w:b/>
+          <w:bCs/>
+          <w:lang w:val="es-GT"/>
+        </w:rPr>
+        <w:t>RMySQL:</w:t>
+      </w:r>
+      <w:r>
+        <w:rPr>
+          <w:lang w:val="es-GT"/>
+        </w:rPr>
+        <w:t xml:space="preserve"> es una interfaz de base de datos y un controlador MySQL para R. E</w:t>
+      </w:r>
+    </w:p>
+    <w:p>
+      <w:pPr>
+        <w:jc w:val="center"/>
+        <w:rPr>
+          <w:lang w:val="es-GT"/>
+        </w:rPr>
+      </w:pPr>
+      <w:r>
+        <w:rPr>
+          <w:lang w:val="es-GT"/>
+        </w:rPr>
+        <w:drawing>
+          <wp:inline distT="0" distB="0" distL="0" distR="0" wp14:anchorId="24F7CE0E" wp14:editId="167E81FD">
+            <wp:extent cx="5495925" cy="1352550"/>
+            <wp:effectExtent l="0" t="0" r="9525" b="0"/>
+            <wp:docPr id="29" name="Picture 29"/>
+            <wp:cNvGraphicFramePr>
+              <a:graphicFrameLocks xmlns:a="http://schemas.openxmlformats.org/drawingml/2006/main" noChangeAspect="1"/>
+            </wp:cNvGraphicFramePr>
+            <a:graphic xmlns:a="http://schemas.openxmlformats.org/drawingml/2006/main">
+              <a:graphicData uri="http://schemas.openxmlformats.org/drawingml/2006/picture">
+                <pic:pic xmlns:pic="http://schemas.openxmlformats.org/drawingml/2006/picture">
+                  <pic:nvPicPr>
+                    <pic:cNvPr id="0" name="Imagen 3"/>
+                    <pic:cNvPicPr>
+                      <a:picLocks noChangeAspect="1" noChangeArrowheads="1"/>
+                    </pic:cNvPicPr>
+                  </pic:nvPicPr>
+                  <pic:blipFill>
+                    <a:blip r:embed="rId25">
+                      <a:extLst>
+                        <a:ext uri="{28A0092B-C50C-407E-A947-70E740481C1C}">
+                          <a14:useLocalDpi xmlns:a14="http://schemas.microsoft.com/office/drawing/2010/main" val="0"/>
+                        </a:ext>
+                      </a:extLst>
+                    </a:blip>
+                    <a:srcRect/>
+                    <a:stretch>
+                      <a:fillRect/>
+                    </a:stretch>
+                  </pic:blipFill>
+                  <pic:spPr bwMode="auto">
+                    <a:xfrm>
+                      <a:off x="0" y="0"/>
+                      <a:ext cx="5495925" cy="1352550"/>
+                    </a:xfrm>
+                    <a:prstGeom prst="rect">
+                      <a:avLst/>
+                    </a:prstGeom>
+                    <a:noFill/>
+                    <a:ln>
+                      <a:noFill/>
+                    </a:ln>
+                  </pic:spPr>
+                </pic:pic>
+              </a:graphicData>
+            </a:graphic>
+          </wp:inline>
+        </w:drawing>
+      </w:r>
+    </w:p>
+    <w:p>
+      <w:pPr>
+        <w:jc w:val="both"/>
+        <w:rPr>
+          <w:lang w:val="es-GT"/>
+        </w:rPr>
+      </w:pPr>
+    </w:p>
+    <w:p>
+      <w:pPr>
+        <w:jc w:val="both"/>
+        <w:rPr>
+          <w:i/>
+          <w:iCs/>
+          <w:u w:val="single"/>
+          <w:lang w:val="es-GT"/>
+        </w:rPr>
+      </w:pPr>
+      <w:r>
+        <w:rPr>
+          <w:i/>
+          <w:iCs/>
+          <w:u w:val="single"/>
+          <w:lang w:val="es-GT"/>
+        </w:rPr>
+        <w:t>Paquetes principales</w:t>
+      </w:r>
+    </w:p>
+    <w:p>
+      <w:pPr>
+        <w:pStyle w:val="ListParagraph"/>
+        <w:numPr>
+          <w:ilvl w:val="0"/>
+          <w:numId w:val="15"/>
+        </w:numPr>
+        <w:jc w:val="both"/>
+        <w:rPr>
+          <w:lang w:val="es-GT"/>
+        </w:rPr>
+      </w:pPr>
+      <w:r>
+        <w:rPr>
+          <w:b/>
+          <w:bCs/>
+          <w:lang w:val="es-GT"/>
+        </w:rPr>
+        <w:t>Tidyverse:</w:t>
+      </w:r>
+      <w:r>
+        <w:rPr>
+          <w:lang w:val="es-GT"/>
+        </w:rPr>
+        <w:t xml:space="preserve">  es un conjunto de paquetes en R diseñados para ciencia de datos.</w:t>
+      </w:r>
+    </w:p>
+    <w:p>
+      <w:pPr>
+        <w:pStyle w:val="ListParagraph"/>
+        <w:numPr>
+          <w:ilvl w:val="0"/>
+          <w:numId w:val="15"/>
+        </w:numPr>
+        <w:jc w:val="both"/>
+        <w:rPr>
+          <w:lang w:val="es-GT"/>
+        </w:rPr>
+      </w:pPr>
+      <w:r>
+        <w:rPr>
+          <w:b/>
+          <w:bCs/>
+          <w:lang w:val="es-GT"/>
+        </w:rPr>
+        <w:t>Plotly:</w:t>
+      </w:r>
+      <w:r>
+        <w:rPr>
+          <w:lang w:val="es-GT"/>
+        </w:rPr>
+        <w:t xml:space="preserve"> La biblioteca de gráficos R de Plotly crea gráficos interactivos con calidad de publicación.</w:t>
+      </w:r>
+    </w:p>
+    <w:p>
+      <w:pPr>
+        <w:pStyle w:val="ListParagraph"/>
+        <w:numPr>
+          <w:ilvl w:val="0"/>
+          <w:numId w:val="15"/>
+        </w:numPr>
+        <w:jc w:val="both"/>
+        <w:rPr>
+          <w:lang w:val="es-GT"/>
+        </w:rPr>
+      </w:pPr>
+      <w:r>
+        <w:rPr>
+          <w:b/>
+          <w:bCs/>
+          <w:lang w:val="es-GT"/>
+        </w:rPr>
+        <w:t>ShinyDashboard:</w:t>
+      </w:r>
+      <w:r>
+        <w:rPr>
+          <w:lang w:val="es-GT"/>
+        </w:rPr>
+        <w:t xml:space="preserve"> facilita el uso de </w:t>
+      </w:r>
+      <w:hyperlink r:id="rId26" w:history="1">
+        <w:r>
+          <w:rPr>
+            <w:lang w:val="es-GT"/>
+          </w:rPr>
+          <w:t>Shiny</w:t>
+        </w:r>
+      </w:hyperlink>
+      <w:r>
+        <w:rPr>
+          <w:lang w:val="es-GT"/>
+        </w:rPr>
+        <w:t> para crear cuadros de mando como lo siguiente.</w:t>
+      </w:r>
+    </w:p>
+    <w:p>
+      <w:pPr>
+        <w:ind w:left="360"/>
+        <w:jc w:val="both"/>
+        <w:rPr>
+          <w:lang w:val="es-GT"/>
+        </w:rPr>
+      </w:pPr>
+    </w:p>
+    <w:p>
+      <w:pPr>
+        <w:ind w:left="360"/>
+        <w:jc w:val="both"/>
+        <w:rPr>
+          <w:lang w:val="es-GT"/>
+        </w:rPr>
+      </w:pPr>
+    </w:p>
+    <w:p>
+      <w:pPr>
+        <w:ind w:left="360"/>
+        <w:jc w:val="both"/>
+        <w:rPr>
+          <w:lang w:val="es-GT"/>
+        </w:rPr>
+      </w:pPr>
+    </w:p>
+    <w:p>
+      <w:pPr>
+        <w:ind w:left="360"/>
+        <w:jc w:val="both"/>
+        <w:rPr>
+          <w:lang w:val="es-GT"/>
+        </w:rPr>
+      </w:pPr>
+    </w:p>
+    <w:p>
+      <w:pPr>
+        <w:jc w:val="both"/>
+        <w:rPr>
+          <w:i/>
+          <w:iCs/>
+          <w:u w:val="single"/>
+          <w:lang w:val="es-GT"/>
+        </w:rPr>
+      </w:pPr>
+      <w:r>
+        <w:rPr>
+          <w:i/>
+          <w:iCs/>
+          <w:u w:val="single"/>
+          <w:lang w:val="es-GT"/>
+        </w:rPr>
+        <w:lastRenderedPageBreak/>
+        <w:t>Gráficas y controles principales.</w:t>
+      </w:r>
+    </w:p>
+    <w:p>
+      <w:pPr>
+        <w:jc w:val="center"/>
+        <w:rPr>
+          <w:lang w:val="es-GT"/>
+        </w:rPr>
+      </w:pPr>
+      <w:r>
+        <w:rPr>
+          <w:lang w:val="es-GT"/>
+        </w:rPr>
+        <w:drawing>
+          <wp:inline distT="0" distB="0" distL="0" distR="0" wp14:anchorId="51A8A5C8" wp14:editId="53C51FBB">
+            <wp:extent cx="4552950" cy="2418983"/>
+            <wp:effectExtent l="0" t="0" r="0" b="635"/>
+            <wp:docPr id="28" name="Picture 28"/>
+            <wp:cNvGraphicFramePr>
+              <a:graphicFrameLocks xmlns:a="http://schemas.openxmlformats.org/drawingml/2006/main" noChangeAspect="1"/>
+            </wp:cNvGraphicFramePr>
+            <a:graphic xmlns:a="http://schemas.openxmlformats.org/drawingml/2006/main">
+              <a:graphicData uri="http://schemas.openxmlformats.org/drawingml/2006/picture">
+                <pic:pic xmlns:pic="http://schemas.openxmlformats.org/drawingml/2006/picture">
+                  <pic:nvPicPr>
+                    <pic:cNvPr id="0" name="Imagen 5"/>
+                    <pic:cNvPicPr>
+                      <a:picLocks noChangeAspect="1" noChangeArrowheads="1"/>
+                    </pic:cNvPicPr>
+                  </pic:nvPicPr>
+                  <pic:blipFill>
+                    <a:blip r:embed="rId27" cstate="print">
+                      <a:extLst>
+                        <a:ext uri="{28A0092B-C50C-407E-A947-70E740481C1C}">
+                          <a14:useLocalDpi xmlns:a14="http://schemas.microsoft.com/office/drawing/2010/main" val="0"/>
+                        </a:ext>
+                      </a:extLst>
+                    </a:blip>
+                    <a:srcRect/>
+                    <a:stretch>
+                      <a:fillRect/>
+                    </a:stretch>
+                  </pic:blipFill>
+                  <pic:spPr bwMode="auto">
+                    <a:xfrm>
+                      <a:off x="0" y="0"/>
+                      <a:ext cx="4563943" cy="2424824"/>
+                    </a:xfrm>
+                    <a:prstGeom prst="rect">
+                      <a:avLst/>
+                    </a:prstGeom>
+                    <a:noFill/>
+                    <a:ln>
+                      <a:noFill/>
+                    </a:ln>
+                  </pic:spPr>
+                </pic:pic>
+              </a:graphicData>
+            </a:graphic>
+          </wp:inline>
+        </w:drawing>
+      </w:r>
+    </w:p>
+    <w:p>
+      <w:pPr>
+        <w:jc w:val="both"/>
+        <w:rPr>
+          <w:i/>
+          <w:iCs/>
+          <w:u w:val="single"/>
+          <w:lang w:val="es-GT"/>
+        </w:rPr>
+      </w:pPr>
+      <w:r>
+        <w:rPr>
+          <w:i/>
+          <w:iCs/>
+          <w:u w:val="single"/>
+          <w:lang w:val="es-GT"/>
+        </w:rPr>
+        <w:t>Filtros</w:t>
+      </w:r>
+    </w:p>
+    <w:p>
+      <w:pPr>
+        <w:jc w:val="center"/>
+        <w:rPr>
+          <w:lang w:val="es-GT"/>
+        </w:rPr>
+      </w:pPr>
+      <w:r>
+        <w:rPr>
+          <w:lang w:val="es-GT"/>
+        </w:rPr>
+        <w:drawing>
+          <wp:inline distT="0" distB="0" distL="0" distR="0" wp14:anchorId="4DECDA6C" wp14:editId="75D1A661">
+            <wp:extent cx="4276725" cy="2138363"/>
+            <wp:effectExtent l="0" t="0" r="0" b="0"/>
+            <wp:docPr id="27" name="Picture 27"/>
+            <wp:cNvGraphicFramePr>
+              <a:graphicFrameLocks xmlns:a="http://schemas.openxmlformats.org/drawingml/2006/main" noChangeAspect="1"/>
+            </wp:cNvGraphicFramePr>
+            <a:graphic xmlns:a="http://schemas.openxmlformats.org/drawingml/2006/main">
+              <a:graphicData uri="http://schemas.openxmlformats.org/drawingml/2006/picture">
+                <pic:pic xmlns:pic="http://schemas.openxmlformats.org/drawingml/2006/picture">
+                  <pic:nvPicPr>
+                    <pic:cNvPr id="0" name="Imagen 9"/>
+                    <pic:cNvPicPr>
+                      <a:picLocks noChangeAspect="1" noChangeArrowheads="1"/>
+                    </pic:cNvPicPr>
+                  </pic:nvPicPr>
+                  <pic:blipFill>
+                    <a:blip r:embed="rId28">
+                      <a:extLst>
+                        <a:ext uri="{28A0092B-C50C-407E-A947-70E740481C1C}">
+                          <a14:useLocalDpi xmlns:a14="http://schemas.microsoft.com/office/drawing/2010/main" val="0"/>
+                        </a:ext>
+                      </a:extLst>
+                    </a:blip>
+                    <a:srcRect/>
+                    <a:stretch>
+                      <a:fillRect/>
+                    </a:stretch>
+                  </pic:blipFill>
+                  <pic:spPr bwMode="auto">
+                    <a:xfrm>
+                      <a:off x="0" y="0"/>
+                      <a:ext cx="4278487" cy="2139244"/>
+                    </a:xfrm>
+                    <a:prstGeom prst="rect">
+                      <a:avLst/>
+                    </a:prstGeom>
+                    <a:noFill/>
+                    <a:ln>
+                      <a:noFill/>
+                    </a:ln>
+                  </pic:spPr>
+                </pic:pic>
+              </a:graphicData>
+            </a:graphic>
+          </wp:inline>
+        </w:drawing>
+      </w:r>
+    </w:p>
+    <w:p>
+      <w:pPr>
+        <w:jc w:val="center"/>
+        <w:rPr>
+          <w:lang w:val="es-GT"/>
+        </w:rPr>
+      </w:pPr>
+      <w:r>
+        <w:rPr>
+          <w:lang w:val="es-GT"/>
+        </w:rPr>
+        <w:drawing>
+          <wp:inline distT="0" distB="0" distL="0" distR="0" wp14:anchorId="1284493D" wp14:editId="08112FBF">
+            <wp:extent cx="2314575" cy="3077258"/>
+            <wp:effectExtent l="0" t="0" r="0" b="8890"/>
+            <wp:docPr id="26" name="Picture 26"/>
+            <wp:cNvGraphicFramePr>
+              <a:graphicFrameLocks xmlns:a="http://schemas.openxmlformats.org/drawingml/2006/main" noChangeAspect="1"/>
+            </wp:cNvGraphicFramePr>
+            <a:graphic xmlns:a="http://schemas.openxmlformats.org/drawingml/2006/main">
+              <a:graphicData uri="http://schemas.openxmlformats.org/drawingml/2006/picture">
+                <pic:pic xmlns:pic="http://schemas.openxmlformats.org/drawingml/2006/picture">
+                  <pic:nvPicPr>
+                    <pic:cNvPr id="0" name="Imagen 8"/>
+                    <pic:cNvPicPr>
+                      <a:picLocks noChangeAspect="1" noChangeArrowheads="1"/>
+                    </pic:cNvPicPr>
+                  </pic:nvPicPr>
+                  <pic:blipFill>
+                    <a:blip r:embed="rId29">
+                      <a:extLst>
+                        <a:ext uri="{28A0092B-C50C-407E-A947-70E740481C1C}">
+                          <a14:useLocalDpi xmlns:a14="http://schemas.microsoft.com/office/drawing/2010/main" val="0"/>
+                        </a:ext>
+                      </a:extLst>
+                    </a:blip>
+                    <a:srcRect/>
+                    <a:stretch>
+                      <a:fillRect/>
+                    </a:stretch>
+                  </pic:blipFill>
+                  <pic:spPr bwMode="auto">
+                    <a:xfrm>
+                      <a:off x="0" y="0"/>
+                      <a:ext cx="2334508" cy="3103759"/>
+                    </a:xfrm>
+                    <a:prstGeom prst="rect">
+                      <a:avLst/>
+                    </a:prstGeom>
+                    <a:noFill/>
+                    <a:ln>
+                      <a:noFill/>
+                    </a:ln>
+                  </pic:spPr>
+                </pic:pic>
+              </a:graphicData>
+            </a:graphic>
+          </wp:inline>
+        </w:drawing>
+      </w:r>
+    </w:p>
+    <w:p>
+      <w:pPr>
+        <w:jc w:val="both"/>
+        <w:rPr>
+          <w:i/>
+          <w:iCs/>
+          <w:u w:val="single"/>
+          <w:lang w:val="es-GT"/>
+        </w:rPr>
+      </w:pPr>
+      <w:r>
+        <w:rPr>
+          <w:i/>
+          <w:iCs/>
+          <w:u w:val="single"/>
+          <w:lang w:val="es-GT"/>
+        </w:rPr>
+        <w:lastRenderedPageBreak/>
+        <w:t>Mapa interactivo de casos a nivel mundial</w:t>
+      </w:r>
+    </w:p>
+    <w:p>
+      <w:pPr>
+        <w:jc w:val="center"/>
+        <w:rPr>
+          <w:lang w:val="es-GT"/>
+        </w:rPr>
+      </w:pPr>
+      <w:r>
+        <w:rPr>
+          <w:lang w:val="es-GT"/>
+        </w:rPr>
+        <w:drawing>
+          <wp:inline distT="0" distB="0" distL="0" distR="0" wp14:anchorId="77FA6121" wp14:editId="15EA8F41">
+            <wp:extent cx="4931925" cy="2228850"/>
+            <wp:effectExtent l="0" t="0" r="2540" b="0"/>
+            <wp:docPr id="25" name="Picture 25"/>
+            <wp:cNvGraphicFramePr>
+              <a:graphicFrameLocks xmlns:a="http://schemas.openxmlformats.org/drawingml/2006/main" noChangeAspect="1"/>
+            </wp:cNvGraphicFramePr>
+            <a:graphic xmlns:a="http://schemas.openxmlformats.org/drawingml/2006/main">
+              <a:graphicData uri="http://schemas.openxmlformats.org/drawingml/2006/picture">
+                <pic:pic xmlns:pic="http://schemas.openxmlformats.org/drawingml/2006/picture">
+                  <pic:nvPicPr>
+                    <pic:cNvPr id="0" name="Imagen 17"/>
+                    <pic:cNvPicPr>
+                      <a:picLocks noChangeAspect="1" noChangeArrowheads="1"/>
+                    </pic:cNvPicPr>
+                  </pic:nvPicPr>
+                  <pic:blipFill>
+                    <a:blip r:embed="rId30">
+                      <a:extLst>
+                        <a:ext uri="{28A0092B-C50C-407E-A947-70E740481C1C}">
+                          <a14:useLocalDpi xmlns:a14="http://schemas.microsoft.com/office/drawing/2010/main" val="0"/>
+                        </a:ext>
+                      </a:extLst>
+                    </a:blip>
+                    <a:srcRect/>
+                    <a:stretch>
+                      <a:fillRect/>
+                    </a:stretch>
+                  </pic:blipFill>
+                  <pic:spPr bwMode="auto">
+                    <a:xfrm>
+                      <a:off x="0" y="0"/>
+                      <a:ext cx="4954682" cy="2239135"/>
+                    </a:xfrm>
+                    <a:prstGeom prst="rect">
+                      <a:avLst/>
+                    </a:prstGeom>
+                    <a:noFill/>
+                    <a:ln>
+                      <a:noFill/>
+                    </a:ln>
+                  </pic:spPr>
+                </pic:pic>
+              </a:graphicData>
+            </a:graphic>
+          </wp:inline>
+        </w:drawing>
+      </w:r>
+    </w:p>
+    <w:p>
+      <w:pPr>
+        <w:jc w:val="center"/>
+        <w:rPr>
+          <w:lang w:val="es-GT"/>
+        </w:rPr>
+      </w:pPr>
+      <w:r>
+        <w:rPr>
+          <w:lang w:val="es-GT"/>
+        </w:rPr>
+        <w:drawing>
+          <wp:inline distT="0" distB="0" distL="0" distR="0" wp14:anchorId="5B6D2320" wp14:editId="7E91E732">
+            <wp:extent cx="4896869" cy="2800350"/>
+            <wp:effectExtent l="0" t="0" r="0" b="0"/>
+            <wp:docPr id="24" name="Picture 24"/>
+            <wp:cNvGraphicFramePr>
+              <a:graphicFrameLocks xmlns:a="http://schemas.openxmlformats.org/drawingml/2006/main" noChangeAspect="1"/>
+            </wp:cNvGraphicFramePr>
+            <a:graphic xmlns:a="http://schemas.openxmlformats.org/drawingml/2006/main">
+              <a:graphicData uri="http://schemas.openxmlformats.org/drawingml/2006/picture">
+                <pic:pic xmlns:pic="http://schemas.openxmlformats.org/drawingml/2006/picture">
+                  <pic:nvPicPr>
+                    <pic:cNvPr id="0" name="Imagen 18"/>
+                    <pic:cNvPicPr>
+                      <a:picLocks noChangeAspect="1" noChangeArrowheads="1"/>
+                    </pic:cNvPicPr>
+                  </pic:nvPicPr>
+                  <pic:blipFill>
+                    <a:blip r:embed="rId31" cstate="print">
+                      <a:extLst>
+                        <a:ext uri="{28A0092B-C50C-407E-A947-70E740481C1C}">
+                          <a14:useLocalDpi xmlns:a14="http://schemas.microsoft.com/office/drawing/2010/main" val="0"/>
+                        </a:ext>
+                      </a:extLst>
+                    </a:blip>
+                    <a:srcRect/>
+                    <a:stretch>
+                      <a:fillRect/>
+                    </a:stretch>
+                  </pic:blipFill>
+                  <pic:spPr bwMode="auto">
+                    <a:xfrm>
+                      <a:off x="0" y="0"/>
+                      <a:ext cx="4900582" cy="2802474"/>
+                    </a:xfrm>
+                    <a:prstGeom prst="rect">
+                      <a:avLst/>
+                    </a:prstGeom>
+                    <a:noFill/>
+                    <a:ln>
+                      <a:noFill/>
+                    </a:ln>
+                  </pic:spPr>
+                </pic:pic>
+              </a:graphicData>
+            </a:graphic>
+          </wp:inline>
+        </w:drawing>
+      </w:r>
+    </w:p>
+    <w:p>
+      <w:pPr>
+        <w:jc w:val="both"/>
+        <w:rPr>
+          <w:i/>
+          <w:iCs/>
+          <w:u w:val="single"/>
+          <w:lang w:val="es-GT"/>
+        </w:rPr>
+      </w:pPr>
+      <w:r>
+        <w:rPr>
+          <w:i/>
+          <w:iCs/>
+          <w:u w:val="single"/>
+          <w:lang w:val="es-GT"/>
+        </w:rPr>
+        <w:t>Top 10 países con más y menos casos</w:t>
+      </w:r>
+    </w:p>
+    <w:p>
+      <w:pPr>
+        <w:jc w:val="center"/>
+        <w:rPr>
+          <w:lang w:val="es-GT"/>
+        </w:rPr>
+      </w:pPr>
+      <w:r>
+        <w:rPr>
+          <w:lang w:val="es-GT"/>
+        </w:rPr>
+        <w:drawing>
+          <wp:inline distT="0" distB="0" distL="0" distR="0" wp14:anchorId="04E97173" wp14:editId="38D109B4">
+            <wp:extent cx="4557292" cy="2724150"/>
+            <wp:effectExtent l="0" t="0" r="0" b="0"/>
+            <wp:docPr id="23" name="Picture 23"/>
+            <wp:cNvGraphicFramePr>
+              <a:graphicFrameLocks xmlns:a="http://schemas.openxmlformats.org/drawingml/2006/main" noChangeAspect="1"/>
+            </wp:cNvGraphicFramePr>
+            <a:graphic xmlns:a="http://schemas.openxmlformats.org/drawingml/2006/main">
+              <a:graphicData uri="http://schemas.openxmlformats.org/drawingml/2006/picture">
+                <pic:pic xmlns:pic="http://schemas.openxmlformats.org/drawingml/2006/picture">
+                  <pic:nvPicPr>
+                    <pic:cNvPr id="0" name="Imagen 22"/>
+                    <pic:cNvPicPr>
+                      <a:picLocks noChangeAspect="1" noChangeArrowheads="1"/>
+                    </pic:cNvPicPr>
+                  </pic:nvPicPr>
+                  <pic:blipFill>
+                    <a:blip r:embed="rId32">
+                      <a:extLst>
+                        <a:ext uri="{28A0092B-C50C-407E-A947-70E740481C1C}">
+                          <a14:useLocalDpi xmlns:a14="http://schemas.microsoft.com/office/drawing/2010/main" val="0"/>
+                        </a:ext>
+                      </a:extLst>
+                    </a:blip>
+                    <a:srcRect/>
+                    <a:stretch>
+                      <a:fillRect/>
+                    </a:stretch>
+                  </pic:blipFill>
+                  <pic:spPr bwMode="auto">
+                    <a:xfrm>
+                      <a:off x="0" y="0"/>
+                      <a:ext cx="4580231" cy="2737862"/>
+                    </a:xfrm>
+                    <a:prstGeom prst="rect">
+                      <a:avLst/>
+                    </a:prstGeom>
+                    <a:noFill/>
+                    <a:ln>
+                      <a:noFill/>
+                    </a:ln>
+                  </pic:spPr>
+                </pic:pic>
+              </a:graphicData>
+            </a:graphic>
+          </wp:inline>
+        </w:drawing>
+      </w:r>
+    </w:p>
+    <w:p>
+      <w:pPr>
+        <w:jc w:val="center"/>
+        <w:rPr>
+          <w:lang w:val="es-GT"/>
+        </w:rPr>
+      </w:pPr>
+      <w:r>
+        <w:rPr>
+          <w:lang w:val="es-GT"/>
+        </w:rPr>
+        <w:lastRenderedPageBreak/>
+        <w:drawing>
+          <wp:inline distT="0" distB="0" distL="0" distR="0" wp14:anchorId="0AB1EEB2" wp14:editId="6D676BC1">
+            <wp:extent cx="4431007" cy="2371725"/>
+            <wp:effectExtent l="0" t="0" r="8255" b="0"/>
+            <wp:docPr id="22" name="Picture 22"/>
+            <wp:cNvGraphicFramePr>
+              <a:graphicFrameLocks xmlns:a="http://schemas.openxmlformats.org/drawingml/2006/main" noChangeAspect="1"/>
+            </wp:cNvGraphicFramePr>
+            <a:graphic xmlns:a="http://schemas.openxmlformats.org/drawingml/2006/main">
+              <a:graphicData uri="http://schemas.openxmlformats.org/drawingml/2006/picture">
+                <pic:pic xmlns:pic="http://schemas.openxmlformats.org/drawingml/2006/picture">
+                  <pic:nvPicPr>
+                    <pic:cNvPr id="0" name="Imagen 23"/>
+                    <pic:cNvPicPr>
+                      <a:picLocks noChangeAspect="1" noChangeArrowheads="1"/>
+                    </pic:cNvPicPr>
+                  </pic:nvPicPr>
+                  <pic:blipFill>
+                    <a:blip r:embed="rId33">
+                      <a:extLst>
+                        <a:ext uri="{28A0092B-C50C-407E-A947-70E740481C1C}">
+                          <a14:useLocalDpi xmlns:a14="http://schemas.microsoft.com/office/drawing/2010/main" val="0"/>
+                        </a:ext>
+                      </a:extLst>
+                    </a:blip>
+                    <a:srcRect/>
+                    <a:stretch>
+                      <a:fillRect/>
+                    </a:stretch>
+                  </pic:blipFill>
+                  <pic:spPr bwMode="auto">
+                    <a:xfrm>
+                      <a:off x="0" y="0"/>
+                      <a:ext cx="4434650" cy="2373675"/>
+                    </a:xfrm>
+                    <a:prstGeom prst="rect">
+                      <a:avLst/>
+                    </a:prstGeom>
+                    <a:noFill/>
+                    <a:ln>
+                      <a:noFill/>
+                    </a:ln>
+                  </pic:spPr>
+                </pic:pic>
+              </a:graphicData>
+            </a:graphic>
+          </wp:inline>
+        </w:drawing>
+      </w:r>
+    </w:p>
+    <w:p>
+      <w:pPr>
+        <w:jc w:val="both"/>
+        <w:rPr>
+          <w:i/>
+          <w:iCs/>
+          <w:u w:val="single"/>
+          <w:lang w:val="es-GT"/>
+        </w:rPr>
+      </w:pPr>
+      <w:r>
+        <w:rPr>
+          <w:i/>
+          <w:iCs/>
+          <w:u w:val="single"/>
+          <w:lang w:val="es-GT"/>
+        </w:rPr>
+        <w:t>Tendencia Acumulada por fecha a nivel mundial</w:t>
+      </w:r>
+    </w:p>
+    <w:p>
+      <w:pPr>
+        <w:jc w:val="center"/>
+        <w:rPr>
+          <w:lang w:val="es-GT"/>
+        </w:rPr>
+      </w:pPr>
+      <w:r>
+        <w:rPr>
+          <w:lang w:val="es-GT"/>
+        </w:rPr>
+        <w:drawing>
+          <wp:inline distT="0" distB="0" distL="0" distR="0" wp14:anchorId="671ED2B1" wp14:editId="79773A17">
+            <wp:extent cx="5943600" cy="2609850"/>
+            <wp:effectExtent l="0" t="0" r="0" b="0"/>
+            <wp:docPr id="20" name="Picture 20"/>
+            <wp:cNvGraphicFramePr>
+              <a:graphicFrameLocks xmlns:a="http://schemas.openxmlformats.org/drawingml/2006/main" noChangeAspect="1"/>
+            </wp:cNvGraphicFramePr>
+            <a:graphic xmlns:a="http://schemas.openxmlformats.org/drawingml/2006/main">
+              <a:graphicData uri="http://schemas.openxmlformats.org/drawingml/2006/picture">
+                <pic:pic xmlns:pic="http://schemas.openxmlformats.org/drawingml/2006/picture">
+                  <pic:nvPicPr>
+                    <pic:cNvPr id="0" name="Imagen 1"/>
+                    <pic:cNvPicPr>
+                      <a:picLocks noChangeAspect="1" noChangeArrowheads="1"/>
+                    </pic:cNvPicPr>
+                  </pic:nvPicPr>
+                  <pic:blipFill>
+                    <a:blip r:embed="rId34">
+                      <a:extLst>
+                        <a:ext uri="{28A0092B-C50C-407E-A947-70E740481C1C}">
+                          <a14:useLocalDpi xmlns:a14="http://schemas.microsoft.com/office/drawing/2010/main" val="0"/>
+                        </a:ext>
+                      </a:extLst>
+                    </a:blip>
+                    <a:srcRect/>
+                    <a:stretch>
+                      <a:fillRect/>
+                    </a:stretch>
+                  </pic:blipFill>
+                  <pic:spPr bwMode="auto">
+                    <a:xfrm>
+                      <a:off x="0" y="0"/>
+                      <a:ext cx="5943600" cy="2609850"/>
+                    </a:xfrm>
+                    <a:prstGeom prst="rect">
+                      <a:avLst/>
+                    </a:prstGeom>
+                    <a:noFill/>
+                    <a:ln>
+                      <a:noFill/>
+                    </a:ln>
+                  </pic:spPr>
+                </pic:pic>
+              </a:graphicData>
+            </a:graphic>
+          </wp:inline>
+        </w:drawing>
+      </w:r>
+    </w:p>
+    <w:p>
+      <w:pPr>
+        <w:jc w:val="center"/>
+        <w:rPr>
+          <w:lang w:val="es-GT"/>
+        </w:rPr>
+      </w:pPr>
+      <w:r>
+        <w:rPr>
+          <w:lang w:val="es-GT"/>
+        </w:rPr>
+        <w:drawing>
+          <wp:inline distT="0" distB="0" distL="0" distR="0" wp14:anchorId="2485BAB3" wp14:editId="3573223D">
+            <wp:extent cx="5772150" cy="2944244"/>
+            <wp:effectExtent l="0" t="0" r="0" b="8890"/>
+            <wp:docPr id="19" name="Picture 19"/>
+            <wp:cNvGraphicFramePr>
+              <a:graphicFrameLocks xmlns:a="http://schemas.openxmlformats.org/drawingml/2006/main" noChangeAspect="1"/>
+            </wp:cNvGraphicFramePr>
+            <a:graphic xmlns:a="http://schemas.openxmlformats.org/drawingml/2006/main">
+              <a:graphicData uri="http://schemas.openxmlformats.org/drawingml/2006/picture">
+                <pic:pic xmlns:pic="http://schemas.openxmlformats.org/drawingml/2006/picture">
+                  <pic:nvPicPr>
+                    <pic:cNvPr id="0" name="Imagen 24"/>
+                    <pic:cNvPicPr>
+                      <a:picLocks noChangeAspect="1" noChangeArrowheads="1"/>
+                    </pic:cNvPicPr>
+                  </pic:nvPicPr>
+                  <pic:blipFill>
+                    <a:blip r:embed="rId35">
+                      <a:extLst>
+                        <a:ext uri="{28A0092B-C50C-407E-A947-70E740481C1C}">
+                          <a14:useLocalDpi xmlns:a14="http://schemas.microsoft.com/office/drawing/2010/main" val="0"/>
+                        </a:ext>
+                      </a:extLst>
+                    </a:blip>
+                    <a:srcRect/>
+                    <a:stretch>
+                      <a:fillRect/>
+                    </a:stretch>
+                  </pic:blipFill>
+                  <pic:spPr bwMode="auto">
+                    <a:xfrm>
+                      <a:off x="0" y="0"/>
+                      <a:ext cx="5802189" cy="2959566"/>
+                    </a:xfrm>
+                    <a:prstGeom prst="rect">
+                      <a:avLst/>
+                    </a:prstGeom>
+                    <a:noFill/>
+                    <a:ln>
+                      <a:noFill/>
+                    </a:ln>
+                  </pic:spPr>
+                </pic:pic>
+              </a:graphicData>
+            </a:graphic>
+          </wp:inline>
+        </w:drawing>
+      </w:r>
+    </w:p>
+    <w:p>
+      <w:pPr>
+        <w:jc w:val="both"/>
+        <w:rPr>
+          <w:i/>
+          <w:iCs/>
+          <w:u w:val="single"/>
+          <w:lang w:val="es-GT"/>
+        </w:rPr>
+      </w:pPr>
+      <w:r>
+        <w:rPr>
+          <w:i/>
+          <w:iCs/>
+          <w:u w:val="single"/>
+          <w:lang w:val="es-GT"/>
+        </w:rPr>
+        <w:lastRenderedPageBreak/>
+        <w:t>Mapa interactivo acumulado por país y fecha.</w:t>
+      </w:r>
+    </w:p>
+    <w:p>
+      <w:pPr>
+        <w:jc w:val="center"/>
+        <w:rPr>
+          <w:lang w:val="es-GT"/>
+        </w:rPr>
+      </w:pPr>
+      <w:r>
+        <w:rPr>
+          <w:lang w:val="es-GT"/>
+        </w:rPr>
+        <w:drawing>
+          <wp:inline distT="0" distB="0" distL="0" distR="0" wp14:anchorId="39583C2B" wp14:editId="3905EC5B">
+            <wp:extent cx="5943600" cy="3733800"/>
+            <wp:effectExtent l="0" t="0" r="0" b="0"/>
+            <wp:docPr id="18" name="Picture 18"/>
+            <wp:cNvGraphicFramePr>
+              <a:graphicFrameLocks xmlns:a="http://schemas.openxmlformats.org/drawingml/2006/main" noChangeAspect="1"/>
+            </wp:cNvGraphicFramePr>
+            <a:graphic xmlns:a="http://schemas.openxmlformats.org/drawingml/2006/main">
+              <a:graphicData uri="http://schemas.openxmlformats.org/drawingml/2006/picture">
+                <pic:pic xmlns:pic="http://schemas.openxmlformats.org/drawingml/2006/picture">
+                  <pic:nvPicPr>
+                    <pic:cNvPr id="0" name="Imagen 25"/>
+                    <pic:cNvPicPr>
+                      <a:picLocks noChangeAspect="1" noChangeArrowheads="1"/>
+                    </pic:cNvPicPr>
+                  </pic:nvPicPr>
+                  <pic:blipFill>
+                    <a:blip r:embed="rId36">
+                      <a:extLst>
+                        <a:ext uri="{28A0092B-C50C-407E-A947-70E740481C1C}">
+                          <a14:useLocalDpi xmlns:a14="http://schemas.microsoft.com/office/drawing/2010/main" val="0"/>
+                        </a:ext>
+                      </a:extLst>
+                    </a:blip>
+                    <a:srcRect/>
+                    <a:stretch>
+                      <a:fillRect/>
+                    </a:stretch>
+                  </pic:blipFill>
+                  <pic:spPr bwMode="auto">
+                    <a:xfrm>
+                      <a:off x="0" y="0"/>
+                      <a:ext cx="5943600" cy="3733800"/>
+                    </a:xfrm>
+                    <a:prstGeom prst="rect">
+                      <a:avLst/>
+                    </a:prstGeom>
+                    <a:noFill/>
+                    <a:ln>
+                      <a:noFill/>
+                    </a:ln>
+                  </pic:spPr>
+                </pic:pic>
+              </a:graphicData>
+            </a:graphic>
+          </wp:inline>
+        </w:drawing>
+      </w:r>
+    </w:p>
+    <w:p>
+      <w:pPr>
+        <w:jc w:val="center"/>
+        <w:rPr>
+          <w:lang w:val="es-GT"/>
+        </w:rPr>
+      </w:pPr>
       <w:bookmarkStart w:id="0" w:name="_GoBack"/>
+      <w:r>
+        <w:rPr>
+          <w:lang w:val="es-GT"/>
+        </w:rPr>
+        <w:drawing>
+          <wp:inline distT="0" distB="0" distL="0" distR="0" wp14:anchorId="090920FB" wp14:editId="23FCE59A">
+            <wp:extent cx="5943600" cy="3609975"/>
+            <wp:effectExtent l="0" t="0" r="0" b="9525"/>
+            <wp:docPr id="17" name="Picture 17"/>
+            <wp:cNvGraphicFramePr>
+              <a:graphicFrameLocks xmlns:a="http://schemas.openxmlformats.org/drawingml/2006/main" noChangeAspect="1"/>
+            </wp:cNvGraphicFramePr>
+            <a:graphic xmlns:a="http://schemas.openxmlformats.org/drawingml/2006/main">
+              <a:graphicData uri="http://schemas.openxmlformats.org/drawingml/2006/picture">
+                <pic:pic xmlns:pic="http://schemas.openxmlformats.org/drawingml/2006/picture">
+                  <pic:nvPicPr>
+                    <pic:cNvPr id="0" name="Imagen 26"/>
+                    <pic:cNvPicPr>
+                      <a:picLocks noChangeAspect="1" noChangeArrowheads="1"/>
+                    </pic:cNvPicPr>
+                  </pic:nvPicPr>
+                  <pic:blipFill>
+                    <a:blip r:embed="rId37">
+                      <a:extLst>
+                        <a:ext uri="{28A0092B-C50C-407E-A947-70E740481C1C}">
+                          <a14:useLocalDpi xmlns:a14="http://schemas.microsoft.com/office/drawing/2010/main" val="0"/>
+                        </a:ext>
+                      </a:extLst>
+                    </a:blip>
+                    <a:srcRect/>
+                    <a:stretch>
+                      <a:fillRect/>
+                    </a:stretch>
+                  </pic:blipFill>
+                  <pic:spPr bwMode="auto">
+                    <a:xfrm>
+                      <a:off x="0" y="0"/>
+                      <a:ext cx="5943600" cy="3609975"/>
+                    </a:xfrm>
+                    <a:prstGeom prst="rect">
+                      <a:avLst/>
+                    </a:prstGeom>
+                    <a:noFill/>
+                    <a:ln>
+                      <a:noFill/>
+                    </a:ln>
+                  </pic:spPr>
+                </pic:pic>
+              </a:graphicData>
+            </a:graphic>
+          </wp:inline>
+        </w:drawing>
+      </w:r>
       <w:bookmarkEnd w:id="0"/>
     </w:p>
     <w:p>
       <w:pPr>
-        <w:spacing w:after="0"/>
-        <w:rPr>
-          <w:i/>
-          <w:iCs/>
-          <w:lang w:val="es-GT"/>
-        </w:rPr>
-      </w:pPr>
-      <w:r>
-        <w:rPr>
-          <w:i/>
-          <w:iCs/>
-          <w:sz w:val="20"/>
-          <w:szCs w:val="20"/>
-          <w:lang w:val="es-GT"/>
-        </w:rPr>
-        <w:t xml:space="preserve">** Nota: No se coloca todo el </w:t>
-      </w:r>
-      <w:r>
-        <w:rPr>
-          <w:i/>
-          <w:iCs/>
-          <w:sz w:val="20"/>
-          <w:szCs w:val="20"/>
-          <w:lang w:val="es-GT"/>
-        </w:rPr>
-        <w:t>texto generado al ejecutar el comando.</w:t>
-      </w:r>
-    </w:p>
-    <w:p>
-      <w:pPr>
-        <w:rPr>
-          <w:b/>
+        <w:jc w:val="center"/>
+        <w:rPr>
           <w:lang w:val="es-GT"/>
         </w:rPr>
       </w:pPr>
     </w:p>
     <w:sectPr>
-      <w:headerReference w:type="default" r:id="rId11"/>
-      <w:footerReference w:type="default" r:id="rId12"/>
+      <w:headerReference w:type="default" r:id="rId38"/>
+      <w:footerReference w:type="default" r:id="rId39"/>
       <w:pgSz w:w="12240" w:h="15840"/>
       <w:pgMar w:top="1260" w:right="900" w:bottom="1080" w:left="810" w:header="720" w:footer="271" w:gutter="0"/>
       <w:cols w:space="720"/>
@@ -5268,7 +8620,7 @@
         <v:path o:extrusionok="f" gradientshapeok="t" o:connecttype="rect"/>
         <o:lock v:ext="edit" aspectratio="t"/>
       </v:shapetype>
-      <v:shape id="_x0000_i1067" type="#_x0000_t75" style="width:11.4pt;height:11.4pt" o:bullet="t">
+      <v:shape id="_x0000_i1046" type="#_x0000_t75" style="width:11.4pt;height:11.4pt" o:bullet="t">
         <v:imagedata r:id="rId1" o:title="mso5AD5"/>
       </v:shape>
     </w:pict>
@@ -5956,7 +9308,7 @@
   <w:abstractNum w:abstractNumId="6" w15:restartNumberingAfterBreak="0">
     <w:nsid w:val="2AB93779"/>
     <w:multiLevelType w:val="hybridMultilevel"/>
-    <w:tmpl w:val="C84810E6"/>
+    <w:tmpl w:val="1C5A1E64"/>
     <w:lvl w:ilvl="0" w:tplc="100A0007">
       <w:start w:val="1"/>
       <w:numFmt w:val="bullet"/>
@@ -7876,7 +11228,7 @@
 </file>
 
 <file path=customXml/itemProps1.xml><?xml version="1.0" encoding="utf-8"?>
-<ds:datastoreItem xmlns:ds="http://schemas.openxmlformats.org/officeDocument/2006/customXml" ds:itemID="{F8217F0E-87FC-468F-AA2D-57386295C72A}">
+<ds:datastoreItem xmlns:ds="http://schemas.openxmlformats.org/officeDocument/2006/customXml" ds:itemID="{B9DE8390-75F4-4EFA-9FA8-132BC7E86DB2}">
   <ds:schemaRefs>
     <ds:schemaRef ds:uri="http://schemas.openxmlformats.org/officeDocument/2006/bibliography"/>
   </ds:schemaRefs>

</xml_diff>